<commit_message>
Kosten en baten bijgewerkt. Risico bijgewerkt. Wouter probeer astublief geen spatie gebruiken bij het begin van een alinea. Dankje. :)
</commit_message>
<xml_diff>
--- a/doc/Stukken van victor/Risicoanalyse.docx
+++ b/doc/Stukken van victor/Risicoanalyse.docx
@@ -124,7 +124,18 @@
                 <w:sz w:val="24"/>
                 <w:szCs w:val="24"/>
               </w:rPr>
-              <w:t>03-Dec-14</w:t>
+              <w:t>10</w:t>
+            </w:r>
+            <w:bookmarkStart w:id="0" w:name="_GoBack"/>
+            <w:bookmarkEnd w:id="0"/>
+            <w:r>
+              <w:rPr>
+                <w:rFonts w:ascii="Calibri" w:hAnsi="Calibri" w:cs="Calibri"/>
+                <w:b/>
+                <w:sz w:val="24"/>
+                <w:szCs w:val="24"/>
+              </w:rPr>
+              <w:t>-Dec-14</w:t>
             </w:r>
           </w:p>
         </w:tc>
@@ -417,7 +428,7 @@
                 <w:sz w:val="24"/>
                 <w:szCs w:val="24"/>
               </w:rPr>
-              <w:t>5</w:t>
+              <w:t>4</w:t>
             </w:r>
           </w:p>
         </w:tc>
@@ -521,7 +532,7 @@
                 <w:sz w:val="24"/>
                 <w:szCs w:val="24"/>
               </w:rPr>
-              <w:t>3</w:t>
+              <w:t>5</w:t>
             </w:r>
           </w:p>
         </w:tc>
@@ -844,7 +855,7 @@
                 <w:sz w:val="24"/>
                 <w:szCs w:val="24"/>
               </w:rPr>
-              <w:t>4</w:t>
+              <w:t>2</w:t>
             </w:r>
           </w:p>
         </w:tc>
@@ -905,7 +916,7 @@
                 <w:sz w:val="24"/>
                 <w:szCs w:val="24"/>
               </w:rPr>
-              <w:t>1</w:t>
+              <w:t>2</w:t>
             </w:r>
           </w:p>
         </w:tc>
@@ -931,7 +942,7 @@
                 <w:sz w:val="24"/>
                 <w:szCs w:val="24"/>
               </w:rPr>
-              <w:t>Onvoldoende tijd voor besluitvorming</w:t>
+              <w:t>Onduidelijke projectgrenzen</w:t>
             </w:r>
           </w:p>
         </w:tc>
@@ -952,110 +963,15 @@
                 <w:szCs w:val="24"/>
               </w:rPr>
             </w:pPr>
-          </w:p>
-        </w:tc>
-        <w:tc>
-          <w:tcPr>
-            <w:tcW w:w="1275" w:type="dxa"/>
-          </w:tcPr>
-          <w:p>
-            <w:pPr>
-              <w:autoSpaceDE w:val="0"/>
-              <w:autoSpaceDN w:val="0"/>
-              <w:adjustRightInd w:val="0"/>
-              <w:jc w:val="center"/>
-              <w:cnfStyle w:val="000000000000" w:firstRow="0" w:lastRow="0" w:firstColumn="0" w:lastColumn="0" w:oddVBand="0" w:evenVBand="0" w:oddHBand="0" w:evenHBand="0" w:firstRowFirstColumn="0" w:firstRowLastColumn="0" w:lastRowFirstColumn="0" w:lastRowLastColumn="0"/>
-              <w:rPr>
-                <w:rFonts w:ascii="Calibri" w:hAnsi="Calibri" w:cs="Calibri"/>
-                <w:sz w:val="24"/>
-                <w:szCs w:val="24"/>
-              </w:rPr>
-            </w:pPr>
             <w:r>
               <w:rPr>
                 <w:rFonts w:ascii="Calibri" w:hAnsi="Calibri" w:cs="Calibri"/>
-                <w:sz w:val="24"/>
-                <w:szCs w:val="24"/>
-              </w:rPr>
-              <w:t>3</w:t>
+                <w:color w:val="FFC000" w:themeColor="accent4"/>
+                <w:sz w:val="24"/>
+                <w:szCs w:val="24"/>
+              </w:rPr>
+              <w:t xml:space="preserve">        </w:t>
             </w:r>
-          </w:p>
-        </w:tc>
-      </w:tr>
-      <w:tr>
-        <w:trPr>
-          <w:cnfStyle w:val="000000100000" w:firstRow="0" w:lastRow="0" w:firstColumn="0" w:lastColumn="0" w:oddVBand="0" w:evenVBand="0" w:oddHBand="1" w:evenHBand="0" w:firstRowFirstColumn="0" w:firstRowLastColumn="0" w:lastRowFirstColumn="0" w:lastRowLastColumn="0"/>
-        </w:trPr>
-        <w:tc>
-          <w:tcPr>
-            <w:cnfStyle w:val="001000000000" w:firstRow="0" w:lastRow="0" w:firstColumn="1" w:lastColumn="0" w:oddVBand="0" w:evenVBand="0" w:oddHBand="0" w:evenHBand="0" w:firstRowFirstColumn="0" w:firstRowLastColumn="0" w:lastRowFirstColumn="0" w:lastRowLastColumn="0"/>
-            <w:tcW w:w="1795" w:type="dxa"/>
-          </w:tcPr>
-          <w:p>
-            <w:pPr>
-              <w:autoSpaceDE w:val="0"/>
-              <w:autoSpaceDN w:val="0"/>
-              <w:adjustRightInd w:val="0"/>
-              <w:rPr>
-                <w:rFonts w:ascii="Calibri" w:hAnsi="Calibri" w:cs="Calibri"/>
-                <w:sz w:val="24"/>
-                <w:szCs w:val="24"/>
-              </w:rPr>
-            </w:pPr>
-            <w:r>
-              <w:rPr>
-                <w:rFonts w:ascii="Calibri" w:hAnsi="Calibri" w:cs="Calibri"/>
-                <w:sz w:val="24"/>
-                <w:szCs w:val="24"/>
-              </w:rPr>
-              <w:t>2</w:t>
-            </w:r>
-          </w:p>
-        </w:tc>
-        <w:tc>
-          <w:tcPr>
-            <w:tcW w:w="4320" w:type="dxa"/>
-          </w:tcPr>
-          <w:p>
-            <w:pPr>
-              <w:autoSpaceDE w:val="0"/>
-              <w:autoSpaceDN w:val="0"/>
-              <w:adjustRightInd w:val="0"/>
-              <w:cnfStyle w:val="000000100000" w:firstRow="0" w:lastRow="0" w:firstColumn="0" w:lastColumn="0" w:oddVBand="0" w:evenVBand="0" w:oddHBand="1" w:evenHBand="0" w:firstRowFirstColumn="0" w:firstRowLastColumn="0" w:lastRowFirstColumn="0" w:lastRowLastColumn="0"/>
-              <w:rPr>
-                <w:rFonts w:ascii="Calibri" w:hAnsi="Calibri" w:cs="Calibri"/>
-                <w:sz w:val="24"/>
-                <w:szCs w:val="24"/>
-              </w:rPr>
-            </w:pPr>
-            <w:r>
-              <w:rPr>
-                <w:rFonts w:ascii="Calibri" w:hAnsi="Calibri" w:cs="Calibri"/>
-                <w:sz w:val="24"/>
-                <w:szCs w:val="24"/>
-              </w:rPr>
-              <w:t>Onduidelijke projectgrenzen</w:t>
-            </w:r>
-          </w:p>
-        </w:tc>
-        <w:tc>
-          <w:tcPr>
-            <w:tcW w:w="1153" w:type="dxa"/>
-          </w:tcPr>
-          <w:p>
-            <w:pPr>
-              <w:autoSpaceDE w:val="0"/>
-              <w:autoSpaceDN w:val="0"/>
-              <w:adjustRightInd w:val="0"/>
-              <w:jc w:val="center"/>
-              <w:cnfStyle w:val="000000100000" w:firstRow="0" w:lastRow="0" w:firstColumn="0" w:lastColumn="0" w:oddVBand="0" w:evenVBand="0" w:oddHBand="1" w:evenHBand="0" w:firstRowFirstColumn="0" w:firstRowLastColumn="0" w:lastRowFirstColumn="0" w:lastRowLastColumn="0"/>
-              <w:rPr>
-                <w:rFonts w:ascii="Calibri" w:hAnsi="Calibri" w:cs="Calibri"/>
-                <w:color w:val="FFC000" w:themeColor="accent4"/>
-                <w:sz w:val="24"/>
-                <w:szCs w:val="24"/>
-              </w:rPr>
-            </w:pPr>
             <w:r>
               <w:rPr>
                 <w:rFonts w:ascii="Calibri" w:hAnsi="Calibri" w:cs="Calibri"/>
@@ -1065,106 +981,6 @@
               </w:rPr>
               <w:t>X</w:t>
             </w:r>
-          </w:p>
-        </w:tc>
-        <w:tc>
-          <w:tcPr>
-            <w:tcW w:w="1275" w:type="dxa"/>
-          </w:tcPr>
-          <w:p>
-            <w:pPr>
-              <w:autoSpaceDE w:val="0"/>
-              <w:autoSpaceDN w:val="0"/>
-              <w:adjustRightInd w:val="0"/>
-              <w:jc w:val="center"/>
-              <w:cnfStyle w:val="000000100000" w:firstRow="0" w:lastRow="0" w:firstColumn="0" w:lastColumn="0" w:oddVBand="0" w:evenVBand="0" w:oddHBand="1" w:evenHBand="0" w:firstRowFirstColumn="0" w:firstRowLastColumn="0" w:lastRowFirstColumn="0" w:lastRowLastColumn="0"/>
-              <w:rPr>
-                <w:rFonts w:ascii="Calibri" w:hAnsi="Calibri" w:cs="Calibri"/>
-                <w:sz w:val="24"/>
-                <w:szCs w:val="24"/>
-              </w:rPr>
-            </w:pPr>
-            <w:r>
-              <w:rPr>
-                <w:rFonts w:ascii="Calibri" w:hAnsi="Calibri" w:cs="Calibri"/>
-                <w:sz w:val="24"/>
-                <w:szCs w:val="24"/>
-              </w:rPr>
-              <w:t>4</w:t>
-            </w:r>
-          </w:p>
-        </w:tc>
-      </w:tr>
-      <w:tr>
-        <w:tc>
-          <w:tcPr>
-            <w:cnfStyle w:val="001000000000" w:firstRow="0" w:lastRow="0" w:firstColumn="1" w:lastColumn="0" w:oddVBand="0" w:evenVBand="0" w:oddHBand="0" w:evenHBand="0" w:firstRowFirstColumn="0" w:firstRowLastColumn="0" w:lastRowFirstColumn="0" w:lastRowLastColumn="0"/>
-            <w:tcW w:w="1795" w:type="dxa"/>
-          </w:tcPr>
-          <w:p>
-            <w:pPr>
-              <w:autoSpaceDE w:val="0"/>
-              <w:autoSpaceDN w:val="0"/>
-              <w:adjustRightInd w:val="0"/>
-              <w:rPr>
-                <w:rFonts w:ascii="Calibri" w:hAnsi="Calibri" w:cs="Calibri"/>
-                <w:sz w:val="24"/>
-                <w:szCs w:val="24"/>
-              </w:rPr>
-            </w:pPr>
-            <w:r>
-              <w:rPr>
-                <w:rFonts w:ascii="Calibri" w:hAnsi="Calibri" w:cs="Calibri"/>
-                <w:sz w:val="24"/>
-                <w:szCs w:val="24"/>
-              </w:rPr>
-              <w:t>3</w:t>
-            </w:r>
-          </w:p>
-        </w:tc>
-        <w:tc>
-          <w:tcPr>
-            <w:tcW w:w="4320" w:type="dxa"/>
-          </w:tcPr>
-          <w:p>
-            <w:pPr>
-              <w:autoSpaceDE w:val="0"/>
-              <w:autoSpaceDN w:val="0"/>
-              <w:adjustRightInd w:val="0"/>
-              <w:cnfStyle w:val="000000000000" w:firstRow="0" w:lastRow="0" w:firstColumn="0" w:lastColumn="0" w:oddVBand="0" w:evenVBand="0" w:oddHBand="0" w:evenHBand="0" w:firstRowFirstColumn="0" w:firstRowLastColumn="0" w:lastRowFirstColumn="0" w:lastRowLastColumn="0"/>
-              <w:rPr>
-                <w:rFonts w:ascii="Calibri" w:hAnsi="Calibri" w:cs="Calibri"/>
-                <w:sz w:val="24"/>
-                <w:szCs w:val="24"/>
-              </w:rPr>
-            </w:pPr>
-            <w:r>
-              <w:rPr>
-                <w:rFonts w:ascii="Calibri" w:hAnsi="Calibri" w:cs="Calibri"/>
-                <w:sz w:val="24"/>
-                <w:szCs w:val="24"/>
-              </w:rPr>
-              <w:t>Verandering van doelstelling</w:t>
-            </w:r>
-          </w:p>
-        </w:tc>
-        <w:tc>
-          <w:tcPr>
-            <w:tcW w:w="1153" w:type="dxa"/>
-          </w:tcPr>
-          <w:p>
-            <w:pPr>
-              <w:autoSpaceDE w:val="0"/>
-              <w:autoSpaceDN w:val="0"/>
-              <w:adjustRightInd w:val="0"/>
-              <w:cnfStyle w:val="000000000000" w:firstRow="0" w:lastRow="0" w:firstColumn="0" w:lastColumn="0" w:oddVBand="0" w:evenVBand="0" w:oddHBand="0" w:evenHBand="0" w:firstRowFirstColumn="0" w:firstRowLastColumn="0" w:lastRowFirstColumn="0" w:lastRowLastColumn="0"/>
-              <w:rPr>
-                <w:rFonts w:ascii="Calibri" w:hAnsi="Calibri" w:cs="Calibri"/>
-                <w:color w:val="FFC000" w:themeColor="accent4"/>
-                <w:sz w:val="24"/>
-                <w:szCs w:val="24"/>
-              </w:rPr>
-            </w:pPr>
           </w:p>
         </w:tc>
         <w:tc>
@@ -1221,7 +1037,7 @@
                 <w:sz w:val="24"/>
                 <w:szCs w:val="24"/>
               </w:rPr>
-              <w:t>4</w:t>
+              <w:t>3</w:t>
             </w:r>
           </w:p>
         </w:tc>
@@ -1247,7 +1063,7 @@
                 <w:sz w:val="24"/>
                 <w:szCs w:val="24"/>
               </w:rPr>
-              <w:t>Leveringstijd duurt langer dan verwacht</w:t>
+              <w:t>Verandering van doelstelling</w:t>
             </w:r>
           </w:p>
         </w:tc>
@@ -1260,6 +1076,7 @@
               <w:autoSpaceDE w:val="0"/>
               <w:autoSpaceDN w:val="0"/>
               <w:adjustRightInd w:val="0"/>
+              <w:jc w:val="center"/>
               <w:cnfStyle w:val="000000100000" w:firstRow="0" w:lastRow="0" w:firstColumn="0" w:lastColumn="0" w:oddVBand="0" w:evenVBand="0" w:oddHBand="1" w:evenHBand="0" w:firstRowFirstColumn="0" w:firstRowLastColumn="0" w:lastRowFirstColumn="0" w:lastRowLastColumn="0"/>
               <w:rPr>
                 <w:rFonts w:ascii="Calibri" w:hAnsi="Calibri" w:cs="Calibri"/>
@@ -1298,70 +1115,11 @@
           </w:p>
         </w:tc>
       </w:tr>
-    </w:tbl>
-    <w:p>
-      <w:pPr>
-        <w:autoSpaceDE w:val="0"/>
-        <w:autoSpaceDN w:val="0"/>
-        <w:adjustRightInd w:val="0"/>
-        <w:spacing w:after="0" w:line="240" w:lineRule="auto"/>
-        <w:rPr>
-          <w:rFonts w:ascii="Calibri" w:hAnsi="Calibri" w:cs="Calibri"/>
-          <w:sz w:val="24"/>
-          <w:szCs w:val="24"/>
-        </w:rPr>
-      </w:pPr>
-    </w:p>
-    <w:p>
-      <w:pPr>
-        <w:autoSpaceDE w:val="0"/>
-        <w:autoSpaceDN w:val="0"/>
-        <w:adjustRightInd w:val="0"/>
-        <w:spacing w:after="0" w:line="240" w:lineRule="auto"/>
-        <w:rPr>
-          <w:rFonts w:ascii="Calibri" w:hAnsi="Calibri" w:cs="Calibri"/>
-          <w:sz w:val="24"/>
-          <w:szCs w:val="24"/>
-        </w:rPr>
-      </w:pPr>
-    </w:p>
-    <w:p>
-      <w:pPr>
-        <w:autoSpaceDE w:val="0"/>
-        <w:autoSpaceDN w:val="0"/>
-        <w:adjustRightInd w:val="0"/>
-        <w:spacing w:after="0" w:line="240" w:lineRule="auto"/>
-        <w:rPr>
-          <w:rFonts w:ascii="Calibri" w:hAnsi="Calibri" w:cs="Calibri"/>
-          <w:sz w:val="24"/>
-          <w:szCs w:val="24"/>
-        </w:rPr>
-      </w:pPr>
-    </w:p>
-    <w:tbl>
-      <w:tblPr>
-        <w:tblStyle w:val="Rastertabel6kleurrijk-Accent5"/>
-        <w:tblW w:w="8924" w:type="dxa"/>
-        <w:tblInd w:w="-5" w:type="dxa"/>
-        <w:tblLook w:val="04A0" w:firstRow="1" w:lastRow="0" w:firstColumn="1" w:lastColumn="0" w:noHBand="0" w:noVBand="1"/>
-      </w:tblPr>
-      <w:tblGrid>
-        <w:gridCol w:w="5710"/>
-        <w:gridCol w:w="720"/>
-        <w:gridCol w:w="1034"/>
-        <w:gridCol w:w="719"/>
-        <w:gridCol w:w="741"/>
-      </w:tblGrid>
       <w:tr>
-        <w:trPr>
-          <w:gridAfter w:val="3"/>
-          <w:cnfStyle w:val="100000000000" w:firstRow="1" w:lastRow="0" w:firstColumn="0" w:lastColumn="0" w:oddVBand="0" w:evenVBand="0" w:oddHBand="0" w:evenHBand="0" w:firstRowFirstColumn="0" w:firstRowLastColumn="0" w:lastRowFirstColumn="0" w:lastRowLastColumn="0"/>
-          <w:wAfter w:w="2494" w:type="dxa"/>
-        </w:trPr>
         <w:tc>
           <w:tcPr>
             <w:cnfStyle w:val="001000000000" w:firstRow="0" w:lastRow="0" w:firstColumn="1" w:lastColumn="0" w:oddVBand="0" w:evenVBand="0" w:oddHBand="0" w:evenHBand="0" w:firstRowFirstColumn="0" w:firstRowLastColumn="0" w:lastRowFirstColumn="0" w:lastRowLastColumn="0"/>
-            <w:tcW w:w="5710" w:type="dxa"/>
+            <w:tcW w:w="1795" w:type="dxa"/>
           </w:tcPr>
           <w:p>
             <w:pPr>
@@ -1380,174 +1138,13 @@
                 <w:sz w:val="24"/>
                 <w:szCs w:val="24"/>
               </w:rPr>
-              <w:t>Risico’s (met maximale score versus werkelijke score)</w:t>
+              <w:t>4</w:t>
             </w:r>
           </w:p>
         </w:tc>
         <w:tc>
           <w:tcPr>
-            <w:tcW w:w="720" w:type="dxa"/>
-          </w:tcPr>
-          <w:p>
-            <w:pPr>
-              <w:autoSpaceDE w:val="0"/>
-              <w:autoSpaceDN w:val="0"/>
-              <w:adjustRightInd w:val="0"/>
-              <w:cnfStyle w:val="100000000000" w:firstRow="1" w:lastRow="0" w:firstColumn="0" w:lastColumn="0" w:oddVBand="0" w:evenVBand="0" w:oddHBand="0" w:evenHBand="0" w:firstRowFirstColumn="0" w:firstRowLastColumn="0" w:lastRowFirstColumn="0" w:lastRowLastColumn="0"/>
-              <w:rPr>
-                <w:rFonts w:ascii="Calibri" w:hAnsi="Calibri" w:cs="Calibri"/>
-                <w:sz w:val="24"/>
-                <w:szCs w:val="24"/>
-              </w:rPr>
-            </w:pPr>
-          </w:p>
-        </w:tc>
-      </w:tr>
-      <w:tr>
-        <w:trPr>
-          <w:cnfStyle w:val="000000100000" w:firstRow="0" w:lastRow="0" w:firstColumn="0" w:lastColumn="0" w:oddVBand="0" w:evenVBand="0" w:oddHBand="1" w:evenHBand="0" w:firstRowFirstColumn="0" w:firstRowLastColumn="0" w:lastRowFirstColumn="0" w:lastRowLastColumn="0"/>
-        </w:trPr>
-        <w:tc>
-          <w:tcPr>
-            <w:cnfStyle w:val="001000000000" w:firstRow="0" w:lastRow="0" w:firstColumn="1" w:lastColumn="0" w:oddVBand="0" w:evenVBand="0" w:oddHBand="0" w:evenHBand="0" w:firstRowFirstColumn="0" w:firstRowLastColumn="0" w:lastRowFirstColumn="0" w:lastRowLastColumn="0"/>
-            <w:tcW w:w="5710" w:type="dxa"/>
-          </w:tcPr>
-          <w:p>
-            <w:pPr>
-              <w:autoSpaceDE w:val="0"/>
-              <w:autoSpaceDN w:val="0"/>
-              <w:adjustRightInd w:val="0"/>
-              <w:rPr>
-                <w:rFonts w:ascii="Calibri" w:hAnsi="Calibri" w:cs="Calibri"/>
-                <w:b w:val="0"/>
-                <w:sz w:val="24"/>
-                <w:szCs w:val="24"/>
-              </w:rPr>
-            </w:pPr>
-            <w:r>
-              <w:rPr>
-                <w:rFonts w:ascii="Calibri" w:hAnsi="Calibri" w:cs="Calibri"/>
-                <w:b w:val="0"/>
-                <w:sz w:val="24"/>
-                <w:szCs w:val="24"/>
-              </w:rPr>
-              <w:t>Haalbaarheid van het project</w:t>
-            </w:r>
-          </w:p>
-        </w:tc>
-        <w:tc>
-          <w:tcPr>
-            <w:tcW w:w="1754" w:type="dxa"/>
-            <w:gridSpan w:val="2"/>
-          </w:tcPr>
-          <w:p>
-            <w:pPr>
-              <w:autoSpaceDE w:val="0"/>
-              <w:autoSpaceDN w:val="0"/>
-              <w:adjustRightInd w:val="0"/>
-              <w:cnfStyle w:val="000000100000" w:firstRow="0" w:lastRow="0" w:firstColumn="0" w:lastColumn="0" w:oddVBand="0" w:evenVBand="0" w:oddHBand="1" w:evenHBand="0" w:firstRowFirstColumn="0" w:firstRowLastColumn="0" w:lastRowFirstColumn="0" w:lastRowLastColumn="0"/>
-              <w:rPr>
-                <w:rFonts w:ascii="Calibri" w:hAnsi="Calibri" w:cs="Calibri"/>
-                <w:sz w:val="24"/>
-                <w:szCs w:val="24"/>
-              </w:rPr>
-            </w:pPr>
-            <w:r>
-              <w:rPr>
-                <w:rFonts w:ascii="Calibri" w:hAnsi="Calibri" w:cs="Calibri"/>
-                <w:sz w:val="24"/>
-                <w:szCs w:val="24"/>
-              </w:rPr>
-              <w:t>Maximaal</w:t>
-            </w:r>
-          </w:p>
-        </w:tc>
-        <w:tc>
-          <w:tcPr>
-            <w:tcW w:w="719" w:type="dxa"/>
-          </w:tcPr>
-          <w:p>
-            <w:pPr>
-              <w:autoSpaceDE w:val="0"/>
-              <w:autoSpaceDN w:val="0"/>
-              <w:adjustRightInd w:val="0"/>
-              <w:cnfStyle w:val="000000100000" w:firstRow="0" w:lastRow="0" w:firstColumn="0" w:lastColumn="0" w:oddVBand="0" w:evenVBand="0" w:oddHBand="1" w:evenHBand="0" w:firstRowFirstColumn="0" w:firstRowLastColumn="0" w:lastRowFirstColumn="0" w:lastRowLastColumn="0"/>
-              <w:rPr>
-                <w:rFonts w:ascii="Calibri" w:hAnsi="Calibri" w:cs="Calibri"/>
-                <w:sz w:val="24"/>
-                <w:szCs w:val="24"/>
-              </w:rPr>
-            </w:pPr>
-            <w:r>
-              <w:rPr>
-                <w:rFonts w:ascii="Calibri" w:hAnsi="Calibri" w:cs="Calibri"/>
-                <w:sz w:val="24"/>
-                <w:szCs w:val="24"/>
-              </w:rPr>
-              <w:t>18</w:t>
-            </w:r>
-          </w:p>
-        </w:tc>
-        <w:tc>
-          <w:tcPr>
-            <w:tcW w:w="741" w:type="dxa"/>
-          </w:tcPr>
-          <w:p>
-            <w:pPr>
-              <w:autoSpaceDE w:val="0"/>
-              <w:autoSpaceDN w:val="0"/>
-              <w:adjustRightInd w:val="0"/>
-              <w:cnfStyle w:val="000000100000" w:firstRow="0" w:lastRow="0" w:firstColumn="0" w:lastColumn="0" w:oddVBand="0" w:evenVBand="0" w:oddHBand="1" w:evenHBand="0" w:firstRowFirstColumn="0" w:firstRowLastColumn="0" w:lastRowFirstColumn="0" w:lastRowLastColumn="0"/>
-              <w:rPr>
-                <w:rFonts w:ascii="Calibri" w:hAnsi="Calibri" w:cs="Calibri"/>
-                <w:sz w:val="24"/>
-                <w:szCs w:val="24"/>
-              </w:rPr>
-            </w:pPr>
-            <w:r>
-              <w:rPr>
-                <w:rFonts w:ascii="Calibri" w:hAnsi="Calibri" w:cs="Calibri"/>
-                <w:sz w:val="24"/>
-                <w:szCs w:val="24"/>
-              </w:rPr>
-              <w:t>score</w:t>
-            </w:r>
-          </w:p>
-        </w:tc>
-      </w:tr>
-      <w:tr>
-        <w:tc>
-          <w:tcPr>
-            <w:cnfStyle w:val="001000000000" w:firstRow="0" w:lastRow="0" w:firstColumn="1" w:lastColumn="0" w:oddVBand="0" w:evenVBand="0" w:oddHBand="0" w:evenHBand="0" w:firstRowFirstColumn="0" w:firstRowLastColumn="0" w:lastRowFirstColumn="0" w:lastRowLastColumn="0"/>
-            <w:tcW w:w="5710" w:type="dxa"/>
-          </w:tcPr>
-          <w:p>
-            <w:pPr>
-              <w:autoSpaceDE w:val="0"/>
-              <w:autoSpaceDN w:val="0"/>
-              <w:adjustRightInd w:val="0"/>
-              <w:rPr>
-                <w:rFonts w:ascii="Calibri" w:hAnsi="Calibri" w:cs="Calibri"/>
-                <w:b w:val="0"/>
-                <w:sz w:val="24"/>
-                <w:szCs w:val="24"/>
-              </w:rPr>
-            </w:pPr>
-            <w:r>
-              <w:rPr>
-                <w:rFonts w:ascii="Calibri" w:hAnsi="Calibri" w:cs="Calibri"/>
-                <w:b w:val="0"/>
-                <w:sz w:val="24"/>
-                <w:szCs w:val="24"/>
-              </w:rPr>
-              <w:t>Persoonlijke omstandigheden</w:t>
-            </w:r>
-          </w:p>
-        </w:tc>
-        <w:tc>
-          <w:tcPr>
-            <w:tcW w:w="1754" w:type="dxa"/>
-            <w:gridSpan w:val="2"/>
+            <w:tcW w:w="4320" w:type="dxa"/>
           </w:tcPr>
           <w:p>
             <w:pPr>
@@ -1567,13 +1164,13 @@
                 <w:sz w:val="24"/>
                 <w:szCs w:val="24"/>
               </w:rPr>
-              <w:t>Maximaal</w:t>
+              <w:t>Leveringstijd duurt langer dan verwacht</w:t>
             </w:r>
           </w:p>
         </w:tc>
         <w:tc>
           <w:tcPr>
-            <w:tcW w:w="719" w:type="dxa"/>
+            <w:tcW w:w="1153" w:type="dxa"/>
           </w:tcPr>
           <w:p>
             <w:pPr>
@@ -1583,29 +1180,23 @@
               <w:cnfStyle w:val="000000000000" w:firstRow="0" w:lastRow="0" w:firstColumn="0" w:lastColumn="0" w:oddVBand="0" w:evenVBand="0" w:oddHBand="0" w:evenHBand="0" w:firstRowFirstColumn="0" w:firstRowLastColumn="0" w:lastRowFirstColumn="0" w:lastRowLastColumn="0"/>
               <w:rPr>
                 <w:rFonts w:ascii="Calibri" w:hAnsi="Calibri" w:cs="Calibri"/>
+                <w:color w:val="FFC000" w:themeColor="accent4"/>
                 <w:sz w:val="24"/>
                 <w:szCs w:val="24"/>
               </w:rPr>
             </w:pPr>
-            <w:r>
-              <w:rPr>
-                <w:rFonts w:ascii="Calibri" w:hAnsi="Calibri" w:cs="Calibri"/>
-                <w:sz w:val="24"/>
-                <w:szCs w:val="24"/>
-              </w:rPr>
-              <w:t>12</w:t>
-            </w:r>
           </w:p>
         </w:tc>
         <w:tc>
           <w:tcPr>
-            <w:tcW w:w="741" w:type="dxa"/>
+            <w:tcW w:w="1275" w:type="dxa"/>
           </w:tcPr>
           <w:p>
             <w:pPr>
               <w:autoSpaceDE w:val="0"/>
               <w:autoSpaceDN w:val="0"/>
               <w:adjustRightInd w:val="0"/>
+              <w:jc w:val="center"/>
               <w:cnfStyle w:val="000000000000" w:firstRow="0" w:lastRow="0" w:firstColumn="0" w:lastColumn="0" w:oddVBand="0" w:evenVBand="0" w:oddHBand="0" w:evenHBand="0" w:firstRowFirstColumn="0" w:firstRowLastColumn="0" w:lastRowFirstColumn="0" w:lastRowLastColumn="0"/>
               <w:rPr>
                 <w:rFonts w:ascii="Calibri" w:hAnsi="Calibri" w:cs="Calibri"/>
@@ -1619,7 +1210,7 @@
                 <w:sz w:val="24"/>
                 <w:szCs w:val="24"/>
               </w:rPr>
-              <w:t>score</w:t>
+              <w:t>3</w:t>
             </w:r>
           </w:p>
         </w:tc>
@@ -1637,8 +1228,175 @@
           <w:szCs w:val="24"/>
         </w:rPr>
       </w:pPr>
-      <w:bookmarkStart w:id="0" w:name="_GoBack"/>
-      <w:bookmarkEnd w:id="0"/>
+    </w:p>
+    <w:p>
+      <w:pPr>
+        <w:autoSpaceDE w:val="0"/>
+        <w:autoSpaceDN w:val="0"/>
+        <w:adjustRightInd w:val="0"/>
+        <w:spacing w:after="0" w:line="240" w:lineRule="auto"/>
+        <w:rPr>
+          <w:rFonts w:ascii="Calibri" w:hAnsi="Calibri" w:cs="Calibri"/>
+          <w:sz w:val="24"/>
+          <w:szCs w:val="24"/>
+        </w:rPr>
+      </w:pPr>
+    </w:p>
+    <w:p>
+      <w:pPr>
+        <w:autoSpaceDE w:val="0"/>
+        <w:autoSpaceDN w:val="0"/>
+        <w:adjustRightInd w:val="0"/>
+        <w:spacing w:after="0" w:line="240" w:lineRule="auto"/>
+        <w:rPr>
+          <w:rFonts w:ascii="Calibri" w:hAnsi="Calibri" w:cs="Calibri"/>
+          <w:sz w:val="24"/>
+          <w:szCs w:val="24"/>
+        </w:rPr>
+      </w:pPr>
+    </w:p>
+    <w:p>
+      <w:pPr>
+        <w:autoSpaceDE w:val="0"/>
+        <w:autoSpaceDN w:val="0"/>
+        <w:adjustRightInd w:val="0"/>
+        <w:spacing w:after="0" w:line="240" w:lineRule="auto"/>
+        <w:rPr>
+          <w:rFonts w:ascii="Calibri" w:hAnsi="Calibri" w:cs="Calibri"/>
+          <w:sz w:val="24"/>
+          <w:szCs w:val="24"/>
+        </w:rPr>
+      </w:pPr>
+    </w:p>
+    <w:p>
+      <w:pPr>
+        <w:autoSpaceDE w:val="0"/>
+        <w:autoSpaceDN w:val="0"/>
+        <w:adjustRightInd w:val="0"/>
+        <w:spacing w:after="0" w:line="240" w:lineRule="auto"/>
+        <w:rPr>
+          <w:rFonts w:ascii="Calibri" w:hAnsi="Calibri" w:cs="Calibri"/>
+          <w:sz w:val="24"/>
+          <w:szCs w:val="24"/>
+        </w:rPr>
+      </w:pPr>
+    </w:p>
+    <w:p>
+      <w:pPr>
+        <w:autoSpaceDE w:val="0"/>
+        <w:autoSpaceDN w:val="0"/>
+        <w:adjustRightInd w:val="0"/>
+        <w:spacing w:after="0" w:line="240" w:lineRule="auto"/>
+        <w:rPr>
+          <w:rFonts w:ascii="Calibri" w:hAnsi="Calibri" w:cs="Calibri"/>
+          <w:sz w:val="24"/>
+          <w:szCs w:val="24"/>
+        </w:rPr>
+      </w:pPr>
+    </w:p>
+    <w:p>
+      <w:pPr>
+        <w:autoSpaceDE w:val="0"/>
+        <w:autoSpaceDN w:val="0"/>
+        <w:adjustRightInd w:val="0"/>
+        <w:spacing w:after="0" w:line="240" w:lineRule="auto"/>
+        <w:rPr>
+          <w:rFonts w:ascii="Calibri" w:hAnsi="Calibri" w:cs="Calibri"/>
+          <w:sz w:val="24"/>
+          <w:szCs w:val="24"/>
+        </w:rPr>
+      </w:pPr>
+    </w:p>
+    <w:p>
+      <w:pPr>
+        <w:autoSpaceDE w:val="0"/>
+        <w:autoSpaceDN w:val="0"/>
+        <w:adjustRightInd w:val="0"/>
+        <w:spacing w:after="0" w:line="240" w:lineRule="auto"/>
+        <w:rPr>
+          <w:rFonts w:ascii="Calibri" w:hAnsi="Calibri" w:cs="Calibri"/>
+          <w:sz w:val="24"/>
+          <w:szCs w:val="24"/>
+        </w:rPr>
+      </w:pPr>
+    </w:p>
+    <w:p>
+      <w:pPr>
+        <w:autoSpaceDE w:val="0"/>
+        <w:autoSpaceDN w:val="0"/>
+        <w:adjustRightInd w:val="0"/>
+        <w:spacing w:after="0" w:line="240" w:lineRule="auto"/>
+        <w:rPr>
+          <w:rFonts w:ascii="Calibri" w:hAnsi="Calibri" w:cs="Calibri"/>
+          <w:sz w:val="24"/>
+          <w:szCs w:val="24"/>
+        </w:rPr>
+      </w:pPr>
+    </w:p>
+    <w:p>
+      <w:pPr>
+        <w:autoSpaceDE w:val="0"/>
+        <w:autoSpaceDN w:val="0"/>
+        <w:adjustRightInd w:val="0"/>
+        <w:spacing w:after="0" w:line="240" w:lineRule="auto"/>
+        <w:rPr>
+          <w:rFonts w:ascii="Calibri" w:hAnsi="Calibri" w:cs="Calibri"/>
+          <w:sz w:val="24"/>
+          <w:szCs w:val="24"/>
+        </w:rPr>
+      </w:pPr>
+    </w:p>
+    <w:p>
+      <w:pPr>
+        <w:autoSpaceDE w:val="0"/>
+        <w:autoSpaceDN w:val="0"/>
+        <w:adjustRightInd w:val="0"/>
+        <w:spacing w:after="0" w:line="240" w:lineRule="auto"/>
+        <w:rPr>
+          <w:rFonts w:ascii="Calibri" w:hAnsi="Calibri" w:cs="Calibri"/>
+          <w:sz w:val="24"/>
+          <w:szCs w:val="24"/>
+        </w:rPr>
+      </w:pPr>
+    </w:p>
+    <w:p>
+      <w:pPr>
+        <w:autoSpaceDE w:val="0"/>
+        <w:autoSpaceDN w:val="0"/>
+        <w:adjustRightInd w:val="0"/>
+        <w:spacing w:after="0" w:line="240" w:lineRule="auto"/>
+        <w:rPr>
+          <w:rFonts w:ascii="Calibri" w:hAnsi="Calibri" w:cs="Calibri"/>
+          <w:sz w:val="24"/>
+          <w:szCs w:val="24"/>
+        </w:rPr>
+      </w:pPr>
+    </w:p>
+    <w:p>
+      <w:pPr>
+        <w:autoSpaceDE w:val="0"/>
+        <w:autoSpaceDN w:val="0"/>
+        <w:adjustRightInd w:val="0"/>
+        <w:spacing w:after="0" w:line="240" w:lineRule="auto"/>
+        <w:rPr>
+          <w:rFonts w:ascii="Calibri" w:hAnsi="Calibri" w:cs="Calibri"/>
+          <w:sz w:val="24"/>
+          <w:szCs w:val="24"/>
+        </w:rPr>
+      </w:pPr>
+    </w:p>
+    <w:p>
+      <w:pPr>
+        <w:autoSpaceDE w:val="0"/>
+        <w:autoSpaceDN w:val="0"/>
+        <w:adjustRightInd w:val="0"/>
+        <w:spacing w:after="0" w:line="240" w:lineRule="auto"/>
+        <w:rPr>
+          <w:rFonts w:ascii="Calibri" w:hAnsi="Calibri" w:cs="Calibri"/>
+          <w:sz w:val="24"/>
+          <w:szCs w:val="24"/>
+        </w:rPr>
+      </w:pPr>
     </w:p>
     <w:p>
       <w:pPr>
@@ -1674,17 +1432,25 @@
           <w:lang w:val="en-US"/>
         </w:rPr>
         <w:drawing>
-          <wp:inline distT="0" distB="0" distL="0" distR="0">
-            <wp:extent cx="5123815" cy="3174521"/>
-            <wp:effectExtent l="0" t="0" r="635" b="6985"/>
+          <wp:anchor distT="0" distB="0" distL="114300" distR="114300" simplePos="0" relativeHeight="251658240" behindDoc="0" locked="0" layoutInCell="1" allowOverlap="1">
+            <wp:simplePos x="0" y="0"/>
+            <wp:positionH relativeFrom="column">
+              <wp:posOffset>0</wp:posOffset>
+            </wp:positionH>
+            <wp:positionV relativeFrom="paragraph">
+              <wp:posOffset>113309</wp:posOffset>
+            </wp:positionV>
+            <wp:extent cx="5123815" cy="3101213"/>
+            <wp:effectExtent l="0" t="0" r="635" b="4445"/>
+            <wp:wrapTopAndBottom/>
             <wp:docPr id="1" name="Grafiek 1"/>
             <wp:cNvGraphicFramePr/>
             <a:graphic xmlns:a="http://schemas.openxmlformats.org/drawingml/2006/main">
               <a:graphicData uri="http://schemas.openxmlformats.org/drawingml/2006/chart">
-                <c:chart xmlns:c="http://schemas.openxmlformats.org/drawingml/2006/chart" xmlns:r="http://schemas.openxmlformats.org/officeDocument/2006/relationships" r:id="rId4"/>
+                <c:chart xmlns:c="http://schemas.openxmlformats.org/drawingml/2006/chart" xmlns:r="http://schemas.openxmlformats.org/officeDocument/2006/relationships" r:id="rId5"/>
               </a:graphicData>
             </a:graphic>
-          </wp:inline>
+          </wp:anchor>
         </w:drawing>
       </w:r>
     </w:p>
@@ -1765,13 +1531,68 @@
           <w:szCs w:val="24"/>
         </w:rPr>
       </w:pPr>
-      <w:r>
-        <w:rPr>
-          <w:rFonts w:ascii="Calibri" w:hAnsi="Calibri" w:cs="Calibri"/>
-          <w:sz w:val="24"/>
-          <w:szCs w:val="24"/>
-        </w:rPr>
-        <w:lastRenderedPageBreak/>
+    </w:p>
+    <w:p>
+      <w:pPr>
+        <w:autoSpaceDE w:val="0"/>
+        <w:autoSpaceDN w:val="0"/>
+        <w:adjustRightInd w:val="0"/>
+        <w:spacing w:after="0" w:line="240" w:lineRule="auto"/>
+        <w:rPr>
+          <w:rFonts w:ascii="Calibri" w:hAnsi="Calibri" w:cs="Calibri"/>
+          <w:sz w:val="24"/>
+          <w:szCs w:val="24"/>
+        </w:rPr>
+      </w:pPr>
+    </w:p>
+    <w:p>
+      <w:pPr>
+        <w:autoSpaceDE w:val="0"/>
+        <w:autoSpaceDN w:val="0"/>
+        <w:adjustRightInd w:val="0"/>
+        <w:spacing w:after="0" w:line="240" w:lineRule="auto"/>
+        <w:rPr>
+          <w:rFonts w:ascii="Calibri" w:hAnsi="Calibri" w:cs="Calibri"/>
+          <w:sz w:val="24"/>
+          <w:szCs w:val="24"/>
+        </w:rPr>
+      </w:pPr>
+    </w:p>
+    <w:p>
+      <w:pPr>
+        <w:autoSpaceDE w:val="0"/>
+        <w:autoSpaceDN w:val="0"/>
+        <w:adjustRightInd w:val="0"/>
+        <w:spacing w:after="0" w:line="240" w:lineRule="auto"/>
+        <w:rPr>
+          <w:rFonts w:ascii="Calibri" w:hAnsi="Calibri" w:cs="Calibri"/>
+          <w:sz w:val="24"/>
+          <w:szCs w:val="24"/>
+        </w:rPr>
+      </w:pPr>
+    </w:p>
+    <w:p>
+      <w:pPr>
+        <w:autoSpaceDE w:val="0"/>
+        <w:autoSpaceDN w:val="0"/>
+        <w:adjustRightInd w:val="0"/>
+        <w:spacing w:after="0" w:line="240" w:lineRule="auto"/>
+        <w:rPr>
+          <w:rFonts w:ascii="Calibri" w:hAnsi="Calibri" w:cs="Calibri"/>
+          <w:b/>
+          <w:sz w:val="24"/>
+          <w:szCs w:val="24"/>
+          <w:u w:val="single"/>
+        </w:rPr>
+      </w:pPr>
+      <w:r>
+        <w:rPr>
+          <w:rFonts w:ascii="Calibri" w:hAnsi="Calibri" w:cs="Calibri"/>
+          <w:b/>
+          <w:sz w:val="24"/>
+          <w:szCs w:val="24"/>
+          <w:u w:val="single"/>
+        </w:rPr>
         <w:t>Risico's</w:t>
       </w:r>
     </w:p>
@@ -1783,6 +1604,89 @@
         <w:spacing w:after="0" w:line="240" w:lineRule="auto"/>
         <w:rPr>
           <w:rFonts w:ascii="Calibri" w:hAnsi="Calibri" w:cs="Calibri"/>
+          <w:b/>
+          <w:sz w:val="24"/>
+          <w:szCs w:val="24"/>
+          <w:u w:val="single"/>
+        </w:rPr>
+      </w:pPr>
+    </w:p>
+    <w:p>
+      <w:pPr>
+        <w:autoSpaceDE w:val="0"/>
+        <w:autoSpaceDN w:val="0"/>
+        <w:adjustRightInd w:val="0"/>
+        <w:spacing w:after="0" w:line="240" w:lineRule="auto"/>
+        <w:rPr>
+          <w:rFonts w:ascii="Calibri" w:hAnsi="Calibri" w:cs="Calibri"/>
+          <w:i/>
+          <w:sz w:val="24"/>
+          <w:szCs w:val="24"/>
+        </w:rPr>
+      </w:pPr>
+      <w:r>
+        <w:rPr>
+          <w:rFonts w:ascii="Calibri" w:hAnsi="Calibri" w:cs="Calibri"/>
+          <w:i/>
+          <w:sz w:val="24"/>
+          <w:szCs w:val="24"/>
+        </w:rPr>
+        <w:t>De opdracht</w:t>
+      </w:r>
+      <w:r>
+        <w:rPr>
+          <w:rFonts w:ascii="Calibri" w:hAnsi="Calibri" w:cs="Calibri"/>
+          <w:i/>
+          <w:sz w:val="24"/>
+          <w:szCs w:val="24"/>
+        </w:rPr>
+        <w:t>gevers hebben als eis</w:t>
+      </w:r>
+      <w:r>
+        <w:rPr>
+          <w:rFonts w:ascii="Calibri" w:hAnsi="Calibri" w:cs="Calibri"/>
+          <w:i/>
+          <w:sz w:val="24"/>
+          <w:szCs w:val="24"/>
+        </w:rPr>
+        <w:t xml:space="preserve"> gesteld dat dit hoofdstuk zowel de interne als externe risico’s, de gevolgen met betrekking to</w:t>
+      </w:r>
+      <w:r>
+        <w:rPr>
+          <w:rFonts w:ascii="Calibri" w:hAnsi="Calibri" w:cs="Calibri"/>
+          <w:i/>
+          <w:sz w:val="24"/>
+          <w:szCs w:val="24"/>
+        </w:rPr>
+        <w:t>t het</w:t>
+      </w:r>
+      <w:r>
+        <w:rPr>
+          <w:rFonts w:ascii="Calibri" w:hAnsi="Calibri" w:cs="Calibri"/>
+          <w:i/>
+          <w:sz w:val="24"/>
+          <w:szCs w:val="24"/>
+        </w:rPr>
+        <w:t xml:space="preserve"> project en mogelijke maatregelen</w:t>
+      </w:r>
+      <w:r>
+        <w:rPr>
+          <w:rFonts w:ascii="Calibri" w:hAnsi="Calibri" w:cs="Calibri"/>
+          <w:i/>
+          <w:sz w:val="24"/>
+          <w:szCs w:val="24"/>
+        </w:rPr>
+        <w:t xml:space="preserve"> moet bevatten. </w:t>
+      </w:r>
+    </w:p>
+    <w:p>
+      <w:pPr>
+        <w:autoSpaceDE w:val="0"/>
+        <w:autoSpaceDN w:val="0"/>
+        <w:adjustRightInd w:val="0"/>
+        <w:spacing w:after="0" w:line="240" w:lineRule="auto"/>
+        <w:rPr>
+          <w:rFonts w:ascii="Calibri" w:hAnsi="Calibri" w:cs="Calibri"/>
           <w:sz w:val="24"/>
           <w:szCs w:val="24"/>
         </w:rPr>
@@ -1808,224 +1712,459 @@
         </w:rPr>
         <w:t>Bij risico's kan onderscheid worden gemaakt tussen interne</w:t>
       </w:r>
-    </w:p>
-    <w:p>
-      <w:pPr>
-        <w:autoSpaceDE w:val="0"/>
-        <w:autoSpaceDN w:val="0"/>
-        <w:adjustRightInd w:val="0"/>
-        <w:spacing w:after="0" w:line="240" w:lineRule="auto"/>
-        <w:rPr>
-          <w:rFonts w:ascii="Calibri" w:hAnsi="Calibri" w:cs="Calibri"/>
-          <w:sz w:val="24"/>
-          <w:szCs w:val="24"/>
-          <w:lang w:val="en-US"/>
-        </w:rPr>
-      </w:pPr>
-      <w:proofErr w:type="spellStart"/>
-      <w:r>
-        <w:rPr>
-          <w:rFonts w:ascii="Calibri" w:hAnsi="Calibri" w:cs="Calibri"/>
-          <w:sz w:val="24"/>
-          <w:szCs w:val="24"/>
-          <w:lang w:val="en-US"/>
-        </w:rPr>
-        <w:t>en</w:t>
-      </w:r>
-      <w:proofErr w:type="spellEnd"/>
-      <w:r>
-        <w:rPr>
-          <w:rFonts w:ascii="Calibri" w:hAnsi="Calibri" w:cs="Calibri"/>
-          <w:sz w:val="24"/>
-          <w:szCs w:val="24"/>
-          <w:lang w:val="en-US"/>
+      <w:r>
+        <w:rPr>
+          <w:rFonts w:ascii="Calibri" w:hAnsi="Calibri" w:cs="Calibri"/>
+          <w:sz w:val="24"/>
+          <w:szCs w:val="24"/>
         </w:rPr>
         <w:t xml:space="preserve"> </w:t>
       </w:r>
-      <w:proofErr w:type="spellStart"/>
-      <w:r>
-        <w:rPr>
-          <w:rFonts w:ascii="Calibri" w:hAnsi="Calibri" w:cs="Calibri"/>
-          <w:sz w:val="24"/>
-          <w:szCs w:val="24"/>
-          <w:lang w:val="en-US"/>
-        </w:rPr>
-        <w:t>externe</w:t>
-      </w:r>
-      <w:proofErr w:type="spellEnd"/>
-      <w:r>
-        <w:rPr>
-          <w:rFonts w:ascii="Calibri" w:hAnsi="Calibri" w:cs="Calibri"/>
-          <w:sz w:val="24"/>
-          <w:szCs w:val="24"/>
-          <w:lang w:val="en-US"/>
+      <w:r>
+        <w:rPr>
+          <w:rFonts w:ascii="Calibri" w:hAnsi="Calibri" w:cs="Calibri"/>
+          <w:sz w:val="24"/>
+          <w:szCs w:val="24"/>
+        </w:rPr>
+        <w:t>en externe risico's.</w:t>
+      </w:r>
+    </w:p>
+    <w:p>
+      <w:pPr>
+        <w:autoSpaceDE w:val="0"/>
+        <w:autoSpaceDN w:val="0"/>
+        <w:adjustRightInd w:val="0"/>
+        <w:spacing w:after="0" w:line="240" w:lineRule="auto"/>
+        <w:rPr>
+          <w:rFonts w:ascii="Calibri" w:hAnsi="Calibri" w:cs="Calibri"/>
+          <w:sz w:val="24"/>
+          <w:szCs w:val="24"/>
+        </w:rPr>
+      </w:pPr>
+    </w:p>
+    <w:p>
+      <w:pPr>
+        <w:autoSpaceDE w:val="0"/>
+        <w:autoSpaceDN w:val="0"/>
+        <w:adjustRightInd w:val="0"/>
+        <w:spacing w:after="0" w:line="240" w:lineRule="auto"/>
+        <w:rPr>
+          <w:rFonts w:ascii="Calibri" w:hAnsi="Calibri" w:cs="Calibri"/>
+          <w:b/>
+          <w:sz w:val="24"/>
+          <w:szCs w:val="24"/>
+        </w:rPr>
+      </w:pPr>
+      <w:r>
+        <w:rPr>
+          <w:rFonts w:ascii="Calibri" w:hAnsi="Calibri" w:cs="Calibri"/>
+          <w:b/>
+          <w:sz w:val="24"/>
+          <w:szCs w:val="24"/>
+        </w:rPr>
+        <w:t>Interne risico's:</w:t>
+      </w:r>
+    </w:p>
+    <w:p>
+      <w:pPr>
+        <w:autoSpaceDE w:val="0"/>
+        <w:autoSpaceDN w:val="0"/>
+        <w:adjustRightInd w:val="0"/>
+        <w:spacing w:after="0" w:line="240" w:lineRule="auto"/>
+        <w:rPr>
+          <w:rFonts w:ascii="Calibri" w:hAnsi="Calibri" w:cs="Calibri"/>
+          <w:sz w:val="24"/>
+          <w:szCs w:val="24"/>
+        </w:rPr>
+      </w:pPr>
+    </w:p>
+    <w:p>
+      <w:pPr>
+        <w:autoSpaceDE w:val="0"/>
+        <w:autoSpaceDN w:val="0"/>
+        <w:adjustRightInd w:val="0"/>
+        <w:spacing w:after="0" w:line="240" w:lineRule="auto"/>
+        <w:rPr>
+          <w:rFonts w:ascii="Calibri" w:hAnsi="Calibri" w:cs="Calibri"/>
+          <w:sz w:val="24"/>
+          <w:szCs w:val="24"/>
+        </w:rPr>
+      </w:pPr>
+      <w:r>
+        <w:rPr>
+          <w:rFonts w:ascii="Calibri" w:hAnsi="Calibri" w:cs="Calibri"/>
+          <w:sz w:val="24"/>
+          <w:szCs w:val="24"/>
+        </w:rPr>
+        <w:t xml:space="preserve">- </w:t>
+      </w:r>
+      <w:r>
+        <w:rPr>
+          <w:rFonts w:ascii="Calibri" w:hAnsi="Calibri" w:cs="Calibri"/>
+          <w:sz w:val="24"/>
+          <w:szCs w:val="24"/>
+        </w:rPr>
+        <w:t>Haalbaarheid van het project; Het kan voorkomen dat de gestelde</w:t>
+      </w:r>
+    </w:p>
+    <w:p>
+      <w:pPr>
+        <w:autoSpaceDE w:val="0"/>
+        <w:autoSpaceDN w:val="0"/>
+        <w:adjustRightInd w:val="0"/>
+        <w:spacing w:after="0" w:line="240" w:lineRule="auto"/>
+        <w:rPr>
+          <w:rFonts w:ascii="Calibri" w:hAnsi="Calibri" w:cs="Calibri"/>
+          <w:sz w:val="24"/>
+          <w:szCs w:val="24"/>
+        </w:rPr>
+      </w:pPr>
+      <w:r>
+        <w:rPr>
+          <w:rFonts w:ascii="Calibri" w:hAnsi="Calibri" w:cs="Calibri"/>
+          <w:sz w:val="24"/>
+          <w:szCs w:val="24"/>
+        </w:rPr>
+        <w:t xml:space="preserve">   tijd niet genoeg</w:t>
+      </w:r>
+      <w:r>
+        <w:rPr>
+          <w:rFonts w:ascii="Calibri" w:hAnsi="Calibri" w:cs="Calibri"/>
+          <w:sz w:val="24"/>
+          <w:szCs w:val="24"/>
         </w:rPr>
         <w:t xml:space="preserve"> </w:t>
       </w:r>
-      <w:proofErr w:type="spellStart"/>
-      <w:r>
-        <w:rPr>
-          <w:rFonts w:ascii="Calibri" w:hAnsi="Calibri" w:cs="Calibri"/>
-          <w:sz w:val="24"/>
-          <w:szCs w:val="24"/>
-          <w:lang w:val="en-US"/>
-        </w:rPr>
-        <w:t>risico's</w:t>
-      </w:r>
-      <w:proofErr w:type="spellEnd"/>
-      <w:r>
-        <w:rPr>
-          <w:rFonts w:ascii="Calibri" w:hAnsi="Calibri" w:cs="Calibri"/>
-          <w:sz w:val="24"/>
-          <w:szCs w:val="24"/>
-          <w:lang w:val="en-US"/>
-        </w:rPr>
-        <w:t>.</w:t>
-      </w:r>
-    </w:p>
-    <w:p>
-      <w:pPr>
-        <w:autoSpaceDE w:val="0"/>
-        <w:autoSpaceDN w:val="0"/>
-        <w:adjustRightInd w:val="0"/>
-        <w:spacing w:after="0" w:line="240" w:lineRule="auto"/>
-        <w:rPr>
-          <w:rFonts w:ascii="Calibri" w:hAnsi="Calibri" w:cs="Calibri"/>
-          <w:sz w:val="24"/>
-          <w:szCs w:val="24"/>
-          <w:lang w:val="en-US"/>
-        </w:rPr>
-      </w:pPr>
-    </w:p>
-    <w:p>
-      <w:pPr>
-        <w:autoSpaceDE w:val="0"/>
-        <w:autoSpaceDN w:val="0"/>
-        <w:adjustRightInd w:val="0"/>
-        <w:spacing w:after="0" w:line="240" w:lineRule="auto"/>
-        <w:rPr>
-          <w:rFonts w:ascii="Calibri" w:hAnsi="Calibri" w:cs="Calibri"/>
-          <w:sz w:val="24"/>
-          <w:szCs w:val="24"/>
-        </w:rPr>
-      </w:pPr>
-      <w:r>
-        <w:rPr>
-          <w:rFonts w:ascii="Calibri" w:hAnsi="Calibri" w:cs="Calibri"/>
-          <w:sz w:val="24"/>
-          <w:szCs w:val="24"/>
-        </w:rPr>
-        <w:t>Interne risico's:</w:t>
-      </w:r>
-    </w:p>
-    <w:p>
-      <w:pPr>
-        <w:autoSpaceDE w:val="0"/>
-        <w:autoSpaceDN w:val="0"/>
-        <w:adjustRightInd w:val="0"/>
-        <w:spacing w:after="0" w:line="240" w:lineRule="auto"/>
-        <w:rPr>
-          <w:rFonts w:ascii="Calibri" w:hAnsi="Calibri" w:cs="Calibri"/>
-          <w:sz w:val="24"/>
-          <w:szCs w:val="24"/>
-        </w:rPr>
-      </w:pPr>
-    </w:p>
-    <w:p>
-      <w:pPr>
-        <w:autoSpaceDE w:val="0"/>
-        <w:autoSpaceDN w:val="0"/>
-        <w:adjustRightInd w:val="0"/>
-        <w:spacing w:after="0" w:line="240" w:lineRule="auto"/>
-        <w:rPr>
-          <w:rFonts w:ascii="Calibri" w:hAnsi="Calibri" w:cs="Calibri"/>
-          <w:sz w:val="24"/>
-          <w:szCs w:val="24"/>
-        </w:rPr>
-      </w:pPr>
-      <w:r>
-        <w:rPr>
-          <w:rFonts w:ascii="Calibri" w:hAnsi="Calibri" w:cs="Calibri"/>
-          <w:sz w:val="24"/>
-          <w:szCs w:val="24"/>
-        </w:rPr>
-        <w:t>-  Haalbaarheid van het project; Het kan voorkomen dat de gestelde</w:t>
-      </w:r>
-    </w:p>
-    <w:p>
-      <w:pPr>
-        <w:autoSpaceDE w:val="0"/>
-        <w:autoSpaceDN w:val="0"/>
-        <w:adjustRightInd w:val="0"/>
-        <w:spacing w:after="0" w:line="240" w:lineRule="auto"/>
-        <w:rPr>
-          <w:rFonts w:ascii="Calibri" w:hAnsi="Calibri" w:cs="Calibri"/>
-          <w:sz w:val="24"/>
-          <w:szCs w:val="24"/>
-        </w:rPr>
-      </w:pPr>
-      <w:r>
-        <w:rPr>
-          <w:rFonts w:ascii="Calibri" w:hAnsi="Calibri" w:cs="Calibri"/>
-          <w:sz w:val="24"/>
-          <w:szCs w:val="24"/>
-        </w:rPr>
-        <w:t xml:space="preserve">   tijd niet genoeg is om het project af te ronden.</w:t>
-      </w:r>
-    </w:p>
-    <w:p>
-      <w:pPr>
-        <w:autoSpaceDE w:val="0"/>
-        <w:autoSpaceDN w:val="0"/>
-        <w:adjustRightInd w:val="0"/>
-        <w:spacing w:after="0" w:line="240" w:lineRule="auto"/>
-        <w:rPr>
-          <w:rFonts w:ascii="Calibri" w:hAnsi="Calibri" w:cs="Calibri"/>
-          <w:sz w:val="24"/>
-          <w:szCs w:val="24"/>
-        </w:rPr>
-      </w:pPr>
-    </w:p>
-    <w:p>
-      <w:pPr>
-        <w:autoSpaceDE w:val="0"/>
-        <w:autoSpaceDN w:val="0"/>
-        <w:adjustRightInd w:val="0"/>
-        <w:spacing w:after="0" w:line="240" w:lineRule="auto"/>
-        <w:rPr>
-          <w:rFonts w:ascii="Calibri" w:hAnsi="Calibri" w:cs="Calibri"/>
-          <w:sz w:val="24"/>
-          <w:szCs w:val="24"/>
-        </w:rPr>
-      </w:pPr>
-      <w:r>
-        <w:rPr>
-          <w:rFonts w:ascii="Calibri" w:hAnsi="Calibri" w:cs="Calibri"/>
-          <w:sz w:val="24"/>
-          <w:szCs w:val="24"/>
-        </w:rPr>
-        <w:t>-  Iemand die bijvoorbeeld door ziekte niet meer in staat is om het project af te ronden.</w:t>
-      </w:r>
-    </w:p>
-    <w:p>
-      <w:pPr>
-        <w:autoSpaceDE w:val="0"/>
-        <w:autoSpaceDN w:val="0"/>
-        <w:adjustRightInd w:val="0"/>
-        <w:spacing w:after="0" w:line="240" w:lineRule="auto"/>
-        <w:rPr>
-          <w:rFonts w:ascii="Calibri" w:hAnsi="Calibri" w:cs="Calibri"/>
-          <w:sz w:val="24"/>
-          <w:szCs w:val="24"/>
-        </w:rPr>
-      </w:pPr>
-      <w:r>
-        <w:rPr>
-          <w:rFonts w:ascii="Calibri" w:hAnsi="Calibri" w:cs="Calibri"/>
-          <w:sz w:val="24"/>
-          <w:szCs w:val="24"/>
-        </w:rPr>
-        <w:t xml:space="preserve">   Dan moeten de overgebleven groepsleden extra taken overnemen. </w:t>
+      <w:r>
+        <w:rPr>
+          <w:rFonts w:ascii="Calibri" w:hAnsi="Calibri" w:cs="Calibri"/>
+          <w:sz w:val="24"/>
+          <w:szCs w:val="24"/>
+        </w:rPr>
+        <w:t xml:space="preserve">is om het project af te ronden. </w:t>
+      </w:r>
+      <w:r>
+        <w:rPr>
+          <w:rFonts w:ascii="Calibri" w:hAnsi="Calibri" w:cs="Calibri"/>
+          <w:sz w:val="24"/>
+          <w:szCs w:val="24"/>
+        </w:rPr>
+        <w:t>De zwaarte factor is 4</w:t>
+      </w:r>
+      <w:r>
+        <w:rPr>
+          <w:rFonts w:ascii="Calibri" w:hAnsi="Calibri" w:cs="Calibri"/>
+          <w:sz w:val="24"/>
+          <w:szCs w:val="24"/>
+        </w:rPr>
+        <w:t xml:space="preserve">, omdat de </w:t>
+      </w:r>
+    </w:p>
+    <w:p>
+      <w:pPr>
+        <w:autoSpaceDE w:val="0"/>
+        <w:autoSpaceDN w:val="0"/>
+        <w:adjustRightInd w:val="0"/>
+        <w:spacing w:after="0" w:line="240" w:lineRule="auto"/>
+        <w:rPr>
+          <w:rFonts w:ascii="Calibri" w:hAnsi="Calibri" w:cs="Calibri"/>
+          <w:sz w:val="24"/>
+          <w:szCs w:val="24"/>
+        </w:rPr>
+      </w:pPr>
+      <w:r>
+        <w:rPr>
+          <w:rFonts w:ascii="Calibri" w:hAnsi="Calibri" w:cs="Calibri"/>
+          <w:sz w:val="24"/>
+          <w:szCs w:val="24"/>
+        </w:rPr>
+        <w:t xml:space="preserve">   projectleden voor andere vakken werk moeten verrichten. Als</w:t>
+      </w:r>
+      <w:r>
+        <w:rPr>
+          <w:rFonts w:ascii="Calibri" w:hAnsi="Calibri" w:cs="Calibri"/>
+          <w:sz w:val="24"/>
+          <w:szCs w:val="24"/>
+        </w:rPr>
+        <w:t xml:space="preserve"> maatregel wordt getracht ons </w:t>
+      </w:r>
+      <w:r>
+        <w:rPr>
+          <w:rFonts w:ascii="Calibri" w:hAnsi="Calibri" w:cs="Calibri"/>
+          <w:sz w:val="24"/>
+          <w:szCs w:val="24"/>
+        </w:rPr>
+        <w:t xml:space="preserve"> </w:t>
+      </w:r>
+    </w:p>
+    <w:p>
+      <w:pPr>
+        <w:autoSpaceDE w:val="0"/>
+        <w:autoSpaceDN w:val="0"/>
+        <w:adjustRightInd w:val="0"/>
+        <w:spacing w:after="0" w:line="240" w:lineRule="auto"/>
+        <w:rPr>
+          <w:rFonts w:ascii="Calibri" w:hAnsi="Calibri" w:cs="Calibri"/>
+          <w:sz w:val="24"/>
+          <w:szCs w:val="24"/>
+        </w:rPr>
+      </w:pPr>
+      <w:r>
+        <w:rPr>
+          <w:rFonts w:ascii="Calibri" w:hAnsi="Calibri" w:cs="Calibri"/>
+          <w:sz w:val="24"/>
+          <w:szCs w:val="24"/>
+        </w:rPr>
+        <w:t xml:space="preserve">   </w:t>
+      </w:r>
+      <w:r>
+        <w:rPr>
+          <w:rFonts w:ascii="Calibri" w:hAnsi="Calibri" w:cs="Calibri"/>
+          <w:sz w:val="24"/>
+          <w:szCs w:val="24"/>
+        </w:rPr>
+        <w:t>te</w:t>
+      </w:r>
+      <w:r>
+        <w:rPr>
+          <w:rFonts w:ascii="Calibri" w:hAnsi="Calibri" w:cs="Calibri"/>
+          <w:sz w:val="24"/>
+          <w:szCs w:val="24"/>
+        </w:rPr>
+        <w:t xml:space="preserve"> houden aan de wekelijkse planning en die waar nodig bij</w:t>
+      </w:r>
+      <w:r>
+        <w:rPr>
+          <w:rFonts w:ascii="Calibri" w:hAnsi="Calibri" w:cs="Calibri"/>
+          <w:sz w:val="24"/>
+          <w:szCs w:val="24"/>
+        </w:rPr>
+        <w:t xml:space="preserve"> te </w:t>
+      </w:r>
+      <w:r>
+        <w:rPr>
+          <w:rFonts w:ascii="Calibri" w:hAnsi="Calibri" w:cs="Calibri"/>
+          <w:sz w:val="24"/>
+          <w:szCs w:val="24"/>
+        </w:rPr>
+        <w:t>stellen.</w:t>
+      </w:r>
+    </w:p>
+    <w:p>
+      <w:pPr>
+        <w:autoSpaceDE w:val="0"/>
+        <w:autoSpaceDN w:val="0"/>
+        <w:adjustRightInd w:val="0"/>
+        <w:spacing w:after="0" w:line="240" w:lineRule="auto"/>
+        <w:rPr>
+          <w:rFonts w:ascii="Calibri" w:hAnsi="Calibri" w:cs="Calibri"/>
+          <w:sz w:val="24"/>
+          <w:szCs w:val="24"/>
+        </w:rPr>
+      </w:pPr>
+    </w:p>
+    <w:p>
+      <w:pPr>
+        <w:autoSpaceDE w:val="0"/>
+        <w:autoSpaceDN w:val="0"/>
+        <w:adjustRightInd w:val="0"/>
+        <w:spacing w:after="0" w:line="240" w:lineRule="auto"/>
+        <w:rPr>
+          <w:rFonts w:ascii="Calibri" w:hAnsi="Calibri" w:cs="Calibri"/>
+          <w:sz w:val="24"/>
+          <w:szCs w:val="24"/>
+        </w:rPr>
+      </w:pPr>
+      <w:r>
+        <w:rPr>
+          <w:rFonts w:ascii="Calibri" w:hAnsi="Calibri" w:cs="Calibri"/>
+          <w:sz w:val="24"/>
+          <w:szCs w:val="24"/>
+        </w:rPr>
+        <w:t xml:space="preserve">-  </w:t>
+      </w:r>
+      <w:r>
+        <w:rPr>
+          <w:rFonts w:ascii="Calibri" w:hAnsi="Calibri" w:cs="Calibri"/>
+          <w:sz w:val="24"/>
+          <w:szCs w:val="24"/>
+        </w:rPr>
+        <w:t xml:space="preserve">Persoonlijke omstandigheden; </w:t>
+      </w:r>
+      <w:r>
+        <w:rPr>
+          <w:rFonts w:ascii="Calibri" w:hAnsi="Calibri" w:cs="Calibri"/>
+          <w:sz w:val="24"/>
+          <w:szCs w:val="24"/>
+        </w:rPr>
+        <w:t xml:space="preserve">Iemand die bijvoorbeeld door ziekte niet meer in staat is om </w:t>
+      </w:r>
+      <w:r>
+        <w:rPr>
+          <w:rFonts w:ascii="Calibri" w:hAnsi="Calibri" w:cs="Calibri"/>
+          <w:sz w:val="24"/>
+          <w:szCs w:val="24"/>
+        </w:rPr>
+        <w:t xml:space="preserve">  </w:t>
+      </w:r>
+    </w:p>
+    <w:p>
+      <w:pPr>
+        <w:autoSpaceDE w:val="0"/>
+        <w:autoSpaceDN w:val="0"/>
+        <w:adjustRightInd w:val="0"/>
+        <w:spacing w:after="0" w:line="240" w:lineRule="auto"/>
+        <w:rPr>
+          <w:rFonts w:ascii="Calibri" w:hAnsi="Calibri" w:cs="Calibri"/>
+          <w:sz w:val="24"/>
+          <w:szCs w:val="24"/>
+        </w:rPr>
+      </w:pPr>
+      <w:r>
+        <w:rPr>
+          <w:rFonts w:ascii="Calibri" w:hAnsi="Calibri" w:cs="Calibri"/>
+          <w:sz w:val="24"/>
+          <w:szCs w:val="24"/>
+        </w:rPr>
+        <w:t xml:space="preserve">   </w:t>
+      </w:r>
+      <w:r>
+        <w:rPr>
+          <w:rFonts w:ascii="Calibri" w:hAnsi="Calibri" w:cs="Calibri"/>
+          <w:sz w:val="24"/>
+          <w:szCs w:val="24"/>
+        </w:rPr>
+        <w:t>het project af te ronden.</w:t>
+      </w:r>
+      <w:r>
+        <w:rPr>
+          <w:rFonts w:ascii="Calibri" w:hAnsi="Calibri" w:cs="Calibri"/>
+          <w:sz w:val="24"/>
+          <w:szCs w:val="24"/>
+        </w:rPr>
+        <w:t xml:space="preserve"> </w:t>
+      </w:r>
+      <w:r>
+        <w:rPr>
+          <w:rFonts w:ascii="Calibri" w:hAnsi="Calibri" w:cs="Calibri"/>
+          <w:sz w:val="24"/>
+          <w:szCs w:val="24"/>
+        </w:rPr>
+        <w:t xml:space="preserve">Dan moeten de overgebleven groepsleden extra taken overnemen. </w:t>
+      </w:r>
+    </w:p>
+    <w:p>
+      <w:pPr>
+        <w:autoSpaceDE w:val="0"/>
+        <w:autoSpaceDN w:val="0"/>
+        <w:adjustRightInd w:val="0"/>
+        <w:spacing w:after="0" w:line="240" w:lineRule="auto"/>
+        <w:rPr>
+          <w:rFonts w:ascii="Calibri" w:hAnsi="Calibri" w:cs="Calibri"/>
+          <w:sz w:val="24"/>
+          <w:szCs w:val="24"/>
+        </w:rPr>
+      </w:pPr>
+      <w:r>
+        <w:rPr>
+          <w:rFonts w:ascii="Calibri" w:hAnsi="Calibri" w:cs="Calibri"/>
+          <w:sz w:val="24"/>
+          <w:szCs w:val="24"/>
+        </w:rPr>
+        <w:t xml:space="preserve">   </w:t>
+      </w:r>
+      <w:r>
+        <w:rPr>
+          <w:rFonts w:ascii="Calibri" w:hAnsi="Calibri" w:cs="Calibri"/>
+          <w:sz w:val="24"/>
+          <w:szCs w:val="24"/>
+        </w:rPr>
+        <w:t>De zwaarte factor is 5</w:t>
+      </w:r>
+      <w:r>
+        <w:rPr>
+          <w:rFonts w:ascii="Calibri" w:hAnsi="Calibri" w:cs="Calibri"/>
+          <w:sz w:val="24"/>
+          <w:szCs w:val="24"/>
+        </w:rPr>
+        <w:t xml:space="preserve">, </w:t>
+      </w:r>
+      <w:r>
+        <w:rPr>
+          <w:rFonts w:ascii="Calibri" w:hAnsi="Calibri" w:cs="Calibri"/>
+          <w:sz w:val="24"/>
+          <w:szCs w:val="24"/>
+        </w:rPr>
+        <w:t xml:space="preserve"> </w:t>
+      </w:r>
+      <w:r>
+        <w:rPr>
+          <w:rFonts w:ascii="Calibri" w:hAnsi="Calibri" w:cs="Calibri"/>
+          <w:sz w:val="24"/>
+          <w:szCs w:val="24"/>
+        </w:rPr>
+        <w:t xml:space="preserve">omdat ziekte zich op enig kan voordoen. Als maatregel zullen wij </w:t>
+      </w:r>
+    </w:p>
+    <w:p>
+      <w:pPr>
+        <w:autoSpaceDE w:val="0"/>
+        <w:autoSpaceDN w:val="0"/>
+        <w:adjustRightInd w:val="0"/>
+        <w:spacing w:after="0" w:line="240" w:lineRule="auto"/>
+        <w:rPr>
+          <w:rFonts w:ascii="Calibri" w:hAnsi="Calibri" w:cs="Calibri"/>
+          <w:sz w:val="24"/>
+          <w:szCs w:val="24"/>
+        </w:rPr>
+      </w:pPr>
+      <w:r>
+        <w:rPr>
+          <w:rFonts w:ascii="Calibri" w:hAnsi="Calibri" w:cs="Calibri"/>
+          <w:sz w:val="24"/>
+          <w:szCs w:val="24"/>
+        </w:rPr>
+        <w:t xml:space="preserve">   </w:t>
+      </w:r>
+      <w:r>
+        <w:rPr>
+          <w:rFonts w:ascii="Calibri" w:hAnsi="Calibri" w:cs="Calibri"/>
+          <w:sz w:val="24"/>
+          <w:szCs w:val="24"/>
+        </w:rPr>
+        <w:t>elkaar ondersteunen</w:t>
+      </w:r>
+      <w:r>
+        <w:rPr>
+          <w:rFonts w:ascii="Calibri" w:hAnsi="Calibri" w:cs="Calibri"/>
+          <w:sz w:val="24"/>
+          <w:szCs w:val="24"/>
+        </w:rPr>
+        <w:t xml:space="preserve"> </w:t>
+      </w:r>
+      <w:r>
+        <w:rPr>
+          <w:rFonts w:ascii="Calibri" w:hAnsi="Calibri" w:cs="Calibri"/>
+          <w:sz w:val="24"/>
+          <w:szCs w:val="24"/>
+        </w:rPr>
+        <w:t xml:space="preserve">tijdens </w:t>
+      </w:r>
+      <w:r>
+        <w:rPr>
+          <w:rFonts w:ascii="Calibri" w:hAnsi="Calibri" w:cs="Calibri"/>
+          <w:sz w:val="24"/>
+          <w:szCs w:val="24"/>
+        </w:rPr>
+        <w:t>het proces.</w:t>
+      </w:r>
+      <w:r>
+        <w:rPr>
+          <w:rFonts w:ascii="Calibri" w:hAnsi="Calibri" w:cs="Calibri"/>
+          <w:sz w:val="24"/>
+          <w:szCs w:val="24"/>
+        </w:rPr>
+        <w:t xml:space="preserve"> </w:t>
       </w:r>
     </w:p>
     <w:p>
@@ -2061,6 +2200,72 @@
         </w:rPr>
         <w:t>-  Projectleden die niet meer met elkaar kunnen of willen samenwerken.</w:t>
       </w:r>
+      <w:r>
+        <w:rPr>
+          <w:rFonts w:ascii="Calibri" w:hAnsi="Calibri" w:cs="Calibri"/>
+          <w:sz w:val="24"/>
+          <w:szCs w:val="24"/>
+        </w:rPr>
+        <w:t xml:space="preserve"> De zwaarte factor is 2</w:t>
+      </w:r>
+      <w:r>
+        <w:rPr>
+          <w:rFonts w:ascii="Calibri" w:hAnsi="Calibri" w:cs="Calibri"/>
+          <w:sz w:val="24"/>
+          <w:szCs w:val="24"/>
+        </w:rPr>
+        <w:t xml:space="preserve">, </w:t>
+      </w:r>
+    </w:p>
+    <w:p>
+      <w:pPr>
+        <w:autoSpaceDE w:val="0"/>
+        <w:autoSpaceDN w:val="0"/>
+        <w:adjustRightInd w:val="0"/>
+        <w:spacing w:after="0" w:line="240" w:lineRule="auto"/>
+        <w:rPr>
+          <w:rFonts w:ascii="Calibri" w:hAnsi="Calibri" w:cs="Calibri"/>
+          <w:sz w:val="24"/>
+          <w:szCs w:val="24"/>
+        </w:rPr>
+      </w:pPr>
+      <w:r>
+        <w:rPr>
+          <w:rFonts w:ascii="Calibri" w:hAnsi="Calibri" w:cs="Calibri"/>
+          <w:sz w:val="24"/>
+          <w:szCs w:val="24"/>
+        </w:rPr>
+        <w:t xml:space="preserve">   </w:t>
+      </w:r>
+      <w:r>
+        <w:rPr>
+          <w:rFonts w:ascii="Calibri" w:hAnsi="Calibri" w:cs="Calibri"/>
+          <w:sz w:val="24"/>
+          <w:szCs w:val="24"/>
+        </w:rPr>
+        <w:t xml:space="preserve">omdat efficiënt samenwerken nog moeilijk is voor velen. Als maatregel  </w:t>
+      </w:r>
+    </w:p>
+    <w:p>
+      <w:pPr>
+        <w:autoSpaceDE w:val="0"/>
+        <w:autoSpaceDN w:val="0"/>
+        <w:adjustRightInd w:val="0"/>
+        <w:spacing w:after="0" w:line="240" w:lineRule="auto"/>
+        <w:rPr>
+          <w:rFonts w:ascii="Calibri" w:hAnsi="Calibri" w:cs="Calibri"/>
+          <w:sz w:val="24"/>
+          <w:szCs w:val="24"/>
+        </w:rPr>
+      </w:pPr>
+      <w:r>
+        <w:rPr>
+          <w:rFonts w:ascii="Calibri" w:hAnsi="Calibri" w:cs="Calibri"/>
+          <w:sz w:val="24"/>
+          <w:szCs w:val="24"/>
+        </w:rPr>
+        <w:t xml:space="preserve">    zullen wij de sfeer binnen de groep prettig te houden door respect voor elkaar te tonen.</w:t>
+      </w:r>
     </w:p>
     <w:p>
       <w:pPr>
@@ -2114,7 +2319,139 @@
           <w:sz w:val="24"/>
           <w:szCs w:val="24"/>
         </w:rPr>
-        <w:t xml:space="preserve">   aan het einde van het project niet meer functioneren. Ook valt hier te denken aan het slecht bouwen van het prototype of het niet goed nadenken hierover.</w:t>
+        <w:t xml:space="preserve">   aan het einde van het project niet meer functioneren. Ook valt hier te denken aan het slecht </w:t>
+      </w:r>
+      <w:r>
+        <w:rPr>
+          <w:rFonts w:ascii="Calibri" w:hAnsi="Calibri" w:cs="Calibri"/>
+          <w:sz w:val="24"/>
+          <w:szCs w:val="24"/>
+        </w:rPr>
+        <w:t xml:space="preserve"> </w:t>
+      </w:r>
+    </w:p>
+    <w:p>
+      <w:pPr>
+        <w:autoSpaceDE w:val="0"/>
+        <w:autoSpaceDN w:val="0"/>
+        <w:adjustRightInd w:val="0"/>
+        <w:spacing w:after="0" w:line="240" w:lineRule="auto"/>
+        <w:rPr>
+          <w:rFonts w:ascii="Calibri" w:hAnsi="Calibri" w:cs="Calibri"/>
+          <w:sz w:val="24"/>
+          <w:szCs w:val="24"/>
+        </w:rPr>
+      </w:pPr>
+      <w:r>
+        <w:rPr>
+          <w:rFonts w:ascii="Calibri" w:hAnsi="Calibri" w:cs="Calibri"/>
+          <w:sz w:val="24"/>
+          <w:szCs w:val="24"/>
+        </w:rPr>
+        <w:t xml:space="preserve">   </w:t>
+      </w:r>
+      <w:r>
+        <w:rPr>
+          <w:rFonts w:ascii="Calibri" w:hAnsi="Calibri" w:cs="Calibri"/>
+          <w:sz w:val="24"/>
+          <w:szCs w:val="24"/>
+        </w:rPr>
+        <w:t>bouwen van het prototype of het niet goed nadenken hierover.</w:t>
+      </w:r>
+      <w:r>
+        <w:rPr>
+          <w:rFonts w:ascii="Calibri" w:hAnsi="Calibri" w:cs="Calibri"/>
+          <w:sz w:val="24"/>
+          <w:szCs w:val="24"/>
+        </w:rPr>
+        <w:t xml:space="preserve"> De zwaarte factor is 4</w:t>
+      </w:r>
+      <w:r>
+        <w:rPr>
+          <w:rFonts w:ascii="Calibri" w:hAnsi="Calibri" w:cs="Calibri"/>
+          <w:sz w:val="24"/>
+          <w:szCs w:val="24"/>
+        </w:rPr>
+        <w:t xml:space="preserve">. Dit </w:t>
+      </w:r>
+    </w:p>
+    <w:p>
+      <w:pPr>
+        <w:autoSpaceDE w:val="0"/>
+        <w:autoSpaceDN w:val="0"/>
+        <w:adjustRightInd w:val="0"/>
+        <w:spacing w:after="0" w:line="240" w:lineRule="auto"/>
+        <w:rPr>
+          <w:rFonts w:ascii="Calibri" w:hAnsi="Calibri" w:cs="Calibri"/>
+          <w:sz w:val="24"/>
+          <w:szCs w:val="24"/>
+        </w:rPr>
+      </w:pPr>
+      <w:r>
+        <w:rPr>
+          <w:rFonts w:ascii="Calibri" w:hAnsi="Calibri" w:cs="Calibri"/>
+          <w:sz w:val="24"/>
+          <w:szCs w:val="24"/>
+        </w:rPr>
+        <w:t xml:space="preserve">   </w:t>
+      </w:r>
+      <w:r>
+        <w:rPr>
+          <w:rFonts w:ascii="Calibri" w:hAnsi="Calibri" w:cs="Calibri"/>
+          <w:sz w:val="24"/>
+          <w:szCs w:val="24"/>
+        </w:rPr>
+        <w:t>omdat er verschillende mogelijkheden zijn wat het montere</w:t>
+      </w:r>
+      <w:r>
+        <w:rPr>
+          <w:rFonts w:ascii="Calibri" w:hAnsi="Calibri" w:cs="Calibri"/>
+          <w:sz w:val="24"/>
+          <w:szCs w:val="24"/>
+        </w:rPr>
+        <w:t xml:space="preserve">n van de hardware </w:t>
+      </w:r>
+    </w:p>
+    <w:p>
+      <w:pPr>
+        <w:autoSpaceDE w:val="0"/>
+        <w:autoSpaceDN w:val="0"/>
+        <w:adjustRightInd w:val="0"/>
+        <w:spacing w:after="0" w:line="240" w:lineRule="auto"/>
+        <w:rPr>
+          <w:rFonts w:ascii="Calibri" w:hAnsi="Calibri" w:cs="Calibri"/>
+          <w:sz w:val="24"/>
+          <w:szCs w:val="24"/>
+        </w:rPr>
+      </w:pPr>
+      <w:r>
+        <w:rPr>
+          <w:rFonts w:ascii="Calibri" w:hAnsi="Calibri" w:cs="Calibri"/>
+          <w:sz w:val="24"/>
+          <w:szCs w:val="24"/>
+        </w:rPr>
+        <w:t xml:space="preserve">   betreft. Als maatregel zullen wij met verschillende prototypen werken om te concluderen wat </w:t>
+      </w:r>
+    </w:p>
+    <w:p>
+      <w:pPr>
+        <w:autoSpaceDE w:val="0"/>
+        <w:autoSpaceDN w:val="0"/>
+        <w:adjustRightInd w:val="0"/>
+        <w:spacing w:after="0" w:line="240" w:lineRule="auto"/>
+        <w:rPr>
+          <w:rFonts w:ascii="Calibri" w:hAnsi="Calibri" w:cs="Calibri"/>
+          <w:sz w:val="24"/>
+          <w:szCs w:val="24"/>
+        </w:rPr>
+      </w:pPr>
+      <w:r>
+        <w:rPr>
+          <w:rFonts w:ascii="Calibri" w:hAnsi="Calibri" w:cs="Calibri"/>
+          <w:sz w:val="24"/>
+          <w:szCs w:val="24"/>
+        </w:rPr>
+        <w:t xml:space="preserve">   de beste optie is.  </w:t>
       </w:r>
     </w:p>
     <w:p>
@@ -2169,21 +2506,8 @@
           <w:sz w:val="24"/>
           <w:szCs w:val="24"/>
         </w:rPr>
-        <w:t xml:space="preserve">   bouwers niet op tijd gereed is, kan de taak 'software programmeren' door de programmeurs niet beginnen.</w:t>
-      </w:r>
-    </w:p>
-    <w:p>
-      <w:pPr>
-        <w:autoSpaceDE w:val="0"/>
-        <w:autoSpaceDN w:val="0"/>
-        <w:adjustRightInd w:val="0"/>
-        <w:spacing w:after="0" w:line="240" w:lineRule="auto"/>
-        <w:rPr>
-          <w:rFonts w:ascii="Calibri" w:hAnsi="Calibri" w:cs="Calibri"/>
-          <w:sz w:val="24"/>
-          <w:szCs w:val="24"/>
-        </w:rPr>
-      </w:pPr>
+        <w:t xml:space="preserve">   bouwers niet op tijd gereed is, kan de taak 'software programmeren' door de programmeurs </w:t>
+      </w:r>
       <w:r>
         <w:rPr>
           <w:rFonts w:ascii="Calibri" w:hAnsi="Calibri" w:cs="Calibri"/>
@@ -2205,61 +2529,132 @@
           <w:szCs w:val="24"/>
         </w:rPr>
       </w:pPr>
-    </w:p>
-    <w:p>
-      <w:pPr>
-        <w:autoSpaceDE w:val="0"/>
-        <w:autoSpaceDN w:val="0"/>
-        <w:adjustRightInd w:val="0"/>
-        <w:spacing w:after="0" w:line="240" w:lineRule="auto"/>
-        <w:rPr>
-          <w:rFonts w:ascii="Calibri" w:hAnsi="Calibri" w:cs="Calibri"/>
-          <w:sz w:val="24"/>
-          <w:szCs w:val="24"/>
-        </w:rPr>
-      </w:pPr>
-    </w:p>
-    <w:p>
-      <w:pPr>
-        <w:autoSpaceDE w:val="0"/>
-        <w:autoSpaceDN w:val="0"/>
-        <w:adjustRightInd w:val="0"/>
-        <w:spacing w:after="0" w:line="240" w:lineRule="auto"/>
-        <w:rPr>
-          <w:rFonts w:ascii="Calibri" w:hAnsi="Calibri" w:cs="Calibri"/>
-          <w:sz w:val="24"/>
-          <w:szCs w:val="24"/>
-        </w:rPr>
-      </w:pPr>
-    </w:p>
-    <w:p>
-      <w:pPr>
-        <w:autoSpaceDE w:val="0"/>
-        <w:autoSpaceDN w:val="0"/>
-        <w:adjustRightInd w:val="0"/>
-        <w:spacing w:after="0" w:line="240" w:lineRule="auto"/>
-        <w:rPr>
-          <w:rFonts w:ascii="Calibri" w:hAnsi="Calibri" w:cs="Calibri"/>
-          <w:sz w:val="24"/>
-          <w:szCs w:val="24"/>
-        </w:rPr>
-      </w:pPr>
-    </w:p>
-    <w:p>
-      <w:pPr>
-        <w:autoSpaceDE w:val="0"/>
-        <w:autoSpaceDN w:val="0"/>
-        <w:adjustRightInd w:val="0"/>
-        <w:spacing w:after="0" w:line="240" w:lineRule="auto"/>
-        <w:rPr>
-          <w:rFonts w:ascii="Calibri" w:hAnsi="Calibri" w:cs="Calibri"/>
-          <w:sz w:val="24"/>
-          <w:szCs w:val="24"/>
-        </w:rPr>
-      </w:pPr>
-      <w:r>
-        <w:rPr>
-          <w:rFonts w:ascii="Calibri" w:hAnsi="Calibri" w:cs="Calibri"/>
+      <w:r>
+        <w:rPr>
+          <w:rFonts w:ascii="Calibri" w:hAnsi="Calibri" w:cs="Calibri"/>
+          <w:sz w:val="24"/>
+          <w:szCs w:val="24"/>
+        </w:rPr>
+        <w:t xml:space="preserve">   </w:t>
+      </w:r>
+      <w:r>
+        <w:rPr>
+          <w:rFonts w:ascii="Calibri" w:hAnsi="Calibri" w:cs="Calibri"/>
+          <w:sz w:val="24"/>
+          <w:szCs w:val="24"/>
+        </w:rPr>
+        <w:t>niet beginnen.</w:t>
+      </w:r>
+      <w:r>
+        <w:rPr>
+          <w:rFonts w:ascii="Calibri" w:hAnsi="Calibri" w:cs="Calibri"/>
+          <w:sz w:val="24"/>
+          <w:szCs w:val="24"/>
+        </w:rPr>
+        <w:t xml:space="preserve"> De </w:t>
+      </w:r>
+      <w:r>
+        <w:rPr>
+          <w:rFonts w:ascii="Calibri" w:hAnsi="Calibri" w:cs="Calibri"/>
+          <w:sz w:val="24"/>
+          <w:szCs w:val="24"/>
+        </w:rPr>
+        <w:t>zwaarte factor is 2</w:t>
+      </w:r>
+      <w:r>
+        <w:rPr>
+          <w:rFonts w:ascii="Calibri" w:hAnsi="Calibri" w:cs="Calibri"/>
+          <w:sz w:val="24"/>
+          <w:szCs w:val="24"/>
+        </w:rPr>
+        <w:t xml:space="preserve">, omdat veel taken van elkaar afhankelijk  </w:t>
+      </w:r>
+    </w:p>
+    <w:p>
+      <w:pPr>
+        <w:autoSpaceDE w:val="0"/>
+        <w:autoSpaceDN w:val="0"/>
+        <w:adjustRightInd w:val="0"/>
+        <w:spacing w:after="0" w:line="240" w:lineRule="auto"/>
+        <w:rPr>
+          <w:rFonts w:ascii="Calibri" w:hAnsi="Calibri" w:cs="Calibri"/>
+          <w:sz w:val="24"/>
+          <w:szCs w:val="24"/>
+        </w:rPr>
+      </w:pPr>
+      <w:r>
+        <w:rPr>
+          <w:rFonts w:ascii="Calibri" w:hAnsi="Calibri" w:cs="Calibri"/>
+          <w:sz w:val="24"/>
+          <w:szCs w:val="24"/>
+        </w:rPr>
+        <w:t xml:space="preserve">   zijn. Als maatregel zullen wij ons aan de wekelijkse planning houden en vergaderen over de </w:t>
+      </w:r>
+    </w:p>
+    <w:p>
+      <w:pPr>
+        <w:autoSpaceDE w:val="0"/>
+        <w:autoSpaceDN w:val="0"/>
+        <w:adjustRightInd w:val="0"/>
+        <w:spacing w:after="0" w:line="240" w:lineRule="auto"/>
+        <w:rPr>
+          <w:rFonts w:ascii="Calibri" w:hAnsi="Calibri" w:cs="Calibri"/>
+          <w:sz w:val="24"/>
+          <w:szCs w:val="24"/>
+        </w:rPr>
+      </w:pPr>
+      <w:r>
+        <w:rPr>
+          <w:rFonts w:ascii="Calibri" w:hAnsi="Calibri" w:cs="Calibri"/>
+          <w:sz w:val="24"/>
+          <w:szCs w:val="24"/>
+        </w:rPr>
+        <w:t xml:space="preserve">   voortgang.</w:t>
+      </w:r>
+    </w:p>
+    <w:p>
+      <w:pPr>
+        <w:autoSpaceDE w:val="0"/>
+        <w:autoSpaceDN w:val="0"/>
+        <w:adjustRightInd w:val="0"/>
+        <w:spacing w:after="0" w:line="240" w:lineRule="auto"/>
+        <w:rPr>
+          <w:rFonts w:ascii="Calibri" w:hAnsi="Calibri" w:cs="Calibri"/>
+          <w:sz w:val="24"/>
+          <w:szCs w:val="24"/>
+        </w:rPr>
+      </w:pPr>
+    </w:p>
+    <w:p>
+      <w:pPr>
+        <w:autoSpaceDE w:val="0"/>
+        <w:autoSpaceDN w:val="0"/>
+        <w:adjustRightInd w:val="0"/>
+        <w:spacing w:after="0" w:line="240" w:lineRule="auto"/>
+        <w:rPr>
+          <w:rFonts w:ascii="Calibri" w:hAnsi="Calibri" w:cs="Calibri"/>
+          <w:sz w:val="24"/>
+          <w:szCs w:val="24"/>
+        </w:rPr>
+      </w:pPr>
+    </w:p>
+    <w:p>
+      <w:pPr>
+        <w:autoSpaceDE w:val="0"/>
+        <w:autoSpaceDN w:val="0"/>
+        <w:adjustRightInd w:val="0"/>
+        <w:spacing w:after="0" w:line="240" w:lineRule="auto"/>
+        <w:rPr>
+          <w:rFonts w:ascii="Calibri" w:hAnsi="Calibri" w:cs="Calibri"/>
+          <w:b/>
+          <w:sz w:val="24"/>
+          <w:szCs w:val="24"/>
+        </w:rPr>
+      </w:pPr>
+      <w:r>
+        <w:rPr>
+          <w:rFonts w:ascii="Calibri" w:hAnsi="Calibri" w:cs="Calibri"/>
+          <w:b/>
           <w:sz w:val="24"/>
           <w:szCs w:val="24"/>
         </w:rPr>
@@ -2297,42 +2692,119 @@
           <w:sz w:val="24"/>
           <w:szCs w:val="24"/>
         </w:rPr>
-        <w:t>-  Onvoldoende tijd voor besluitvorming</w:t>
-      </w:r>
-    </w:p>
-    <w:p>
-      <w:pPr>
-        <w:autoSpaceDE w:val="0"/>
-        <w:autoSpaceDN w:val="0"/>
-        <w:adjustRightInd w:val="0"/>
-        <w:spacing w:after="0" w:line="240" w:lineRule="auto"/>
-        <w:rPr>
-          <w:rFonts w:ascii="Calibri" w:hAnsi="Calibri" w:cs="Calibri"/>
-          <w:sz w:val="24"/>
-          <w:szCs w:val="24"/>
-        </w:rPr>
-      </w:pPr>
-    </w:p>
-    <w:p>
-      <w:pPr>
-        <w:autoSpaceDE w:val="0"/>
-        <w:autoSpaceDN w:val="0"/>
-        <w:adjustRightInd w:val="0"/>
-        <w:spacing w:after="0" w:line="240" w:lineRule="auto"/>
-        <w:rPr>
-          <w:rFonts w:ascii="Calibri" w:hAnsi="Calibri" w:cs="Calibri"/>
-          <w:sz w:val="24"/>
-          <w:szCs w:val="24"/>
-        </w:rPr>
-      </w:pPr>
-      <w:r>
-        <w:rPr>
-          <w:rFonts w:ascii="Calibri" w:hAnsi="Calibri" w:cs="Calibri"/>
-          <w:sz w:val="24"/>
-          <w:szCs w:val="24"/>
-        </w:rPr>
-        <w:t xml:space="preserve">-  Onduidelijke projectgrenzen. </w:t>
-      </w:r>
+        <w:t>-  Onduidelijke projectgrenzen.</w:t>
+      </w:r>
+      <w:r>
+        <w:rPr>
+          <w:rFonts w:ascii="Calibri" w:hAnsi="Calibri" w:cs="Calibri"/>
+          <w:sz w:val="24"/>
+          <w:szCs w:val="24"/>
+        </w:rPr>
+        <w:t xml:space="preserve"> De zwaarte factor is 2, </w:t>
+      </w:r>
+      <w:r>
+        <w:rPr>
+          <w:rFonts w:ascii="Calibri" w:hAnsi="Calibri" w:cs="Calibri"/>
+          <w:sz w:val="24"/>
+          <w:szCs w:val="24"/>
+        </w:rPr>
+        <w:t xml:space="preserve">omdat een opdracht soms vaag </w:t>
+      </w:r>
+    </w:p>
+    <w:p>
+      <w:pPr>
+        <w:autoSpaceDE w:val="0"/>
+        <w:autoSpaceDN w:val="0"/>
+        <w:adjustRightInd w:val="0"/>
+        <w:spacing w:after="0" w:line="240" w:lineRule="auto"/>
+        <w:rPr>
+          <w:rFonts w:ascii="Calibri" w:hAnsi="Calibri" w:cs="Calibri"/>
+          <w:sz w:val="24"/>
+          <w:szCs w:val="24"/>
+        </w:rPr>
+      </w:pPr>
+      <w:r>
+        <w:rPr>
+          <w:rFonts w:ascii="Calibri" w:hAnsi="Calibri" w:cs="Calibri"/>
+          <w:sz w:val="24"/>
+          <w:szCs w:val="24"/>
+        </w:rPr>
+        <w:t xml:space="preserve">    beschreven kan zijn. </w:t>
+      </w:r>
+      <w:r>
+        <w:rPr>
+          <w:rFonts w:ascii="Calibri" w:hAnsi="Calibri" w:cs="Calibri"/>
+          <w:sz w:val="24"/>
+          <w:szCs w:val="24"/>
+        </w:rPr>
+        <w:t xml:space="preserve">Als maatregel zullen wij </w:t>
+      </w:r>
+      <w:r>
+        <w:rPr>
+          <w:rFonts w:ascii="Calibri" w:hAnsi="Calibri" w:cs="Calibri"/>
+          <w:sz w:val="24"/>
+          <w:szCs w:val="24"/>
+        </w:rPr>
+        <w:t>contact opnemen met de</w:t>
+      </w:r>
+      <w:r>
+        <w:rPr>
+          <w:rFonts w:ascii="Calibri" w:hAnsi="Calibri" w:cs="Calibri"/>
+          <w:sz w:val="24"/>
+          <w:szCs w:val="24"/>
+        </w:rPr>
+        <w:t xml:space="preserve"> </w:t>
+      </w:r>
+      <w:r>
+        <w:rPr>
+          <w:rFonts w:ascii="Calibri" w:hAnsi="Calibri" w:cs="Calibri"/>
+          <w:sz w:val="24"/>
+          <w:szCs w:val="24"/>
+        </w:rPr>
+        <w:t xml:space="preserve">opdrachtgevers </w:t>
+      </w:r>
+      <w:r>
+        <w:rPr>
+          <w:rFonts w:ascii="Calibri" w:hAnsi="Calibri" w:cs="Calibri"/>
+          <w:sz w:val="24"/>
+          <w:szCs w:val="24"/>
+        </w:rPr>
+        <w:t xml:space="preserve">zodra </w:t>
+      </w:r>
+    </w:p>
+    <w:p>
+      <w:pPr>
+        <w:autoSpaceDE w:val="0"/>
+        <w:autoSpaceDN w:val="0"/>
+        <w:adjustRightInd w:val="0"/>
+        <w:spacing w:after="0" w:line="240" w:lineRule="auto"/>
+        <w:rPr>
+          <w:rFonts w:ascii="Calibri" w:hAnsi="Calibri" w:cs="Calibri"/>
+          <w:sz w:val="24"/>
+          <w:szCs w:val="24"/>
+        </w:rPr>
+      </w:pPr>
+      <w:r>
+        <w:rPr>
+          <w:rFonts w:ascii="Calibri" w:hAnsi="Calibri" w:cs="Calibri"/>
+          <w:sz w:val="24"/>
+          <w:szCs w:val="24"/>
+        </w:rPr>
+        <w:t xml:space="preserve">    de projectgrenzen onduidelijk voor ons zijn.</w:t>
+      </w:r>
+    </w:p>
+    <w:p>
+      <w:pPr>
+        <w:autoSpaceDE w:val="0"/>
+        <w:autoSpaceDN w:val="0"/>
+        <w:adjustRightInd w:val="0"/>
+        <w:spacing w:after="0" w:line="240" w:lineRule="auto"/>
+        <w:rPr>
+          <w:rFonts w:ascii="Calibri" w:hAnsi="Calibri" w:cs="Calibri"/>
+          <w:sz w:val="24"/>
+          <w:szCs w:val="24"/>
+        </w:rPr>
+      </w:pPr>
     </w:p>
     <w:p>
       <w:pPr>
@@ -2373,7 +2845,44 @@
           <w:sz w:val="24"/>
           <w:szCs w:val="24"/>
         </w:rPr>
-        <w:t>ebben voor het plan van aanpak.</w:t>
+        <w:t xml:space="preserve">ebben voor </w:t>
+      </w:r>
+      <w:r>
+        <w:rPr>
+          <w:rFonts w:ascii="Calibri" w:hAnsi="Calibri" w:cs="Calibri"/>
+          <w:sz w:val="24"/>
+          <w:szCs w:val="24"/>
+        </w:rPr>
+        <w:t xml:space="preserve"> </w:t>
+      </w:r>
+    </w:p>
+    <w:p>
+      <w:pPr>
+        <w:autoSpaceDE w:val="0"/>
+        <w:autoSpaceDN w:val="0"/>
+        <w:adjustRightInd w:val="0"/>
+        <w:spacing w:after="0" w:line="240" w:lineRule="auto"/>
+        <w:rPr>
+          <w:rFonts w:ascii="Calibri" w:hAnsi="Calibri" w:cs="Calibri"/>
+          <w:sz w:val="24"/>
+          <w:szCs w:val="24"/>
+        </w:rPr>
+      </w:pPr>
+      <w:r>
+        <w:rPr>
+          <w:rFonts w:ascii="Calibri" w:hAnsi="Calibri" w:cs="Calibri"/>
+          <w:sz w:val="24"/>
+          <w:szCs w:val="24"/>
+        </w:rPr>
+        <w:t xml:space="preserve">    </w:t>
+      </w:r>
+      <w:r>
+        <w:rPr>
+          <w:rFonts w:ascii="Calibri" w:hAnsi="Calibri" w:cs="Calibri"/>
+          <w:sz w:val="24"/>
+          <w:szCs w:val="24"/>
+        </w:rPr>
+        <w:t>het plan van aanpak.</w:t>
       </w:r>
       <w:r>
         <w:rPr>
@@ -2389,7 +2898,44 @@
           <w:sz w:val="24"/>
           <w:szCs w:val="24"/>
         </w:rPr>
-        <w:t xml:space="preserve">elevant te houden aan de nieuwe </w:t>
+        <w:t xml:space="preserve">elevant te </w:t>
+      </w:r>
+      <w:r>
+        <w:rPr>
+          <w:rFonts w:ascii="Calibri" w:hAnsi="Calibri" w:cs="Calibri"/>
+          <w:sz w:val="24"/>
+          <w:szCs w:val="24"/>
+        </w:rPr>
+        <w:t xml:space="preserve">  </w:t>
+      </w:r>
+    </w:p>
+    <w:p>
+      <w:pPr>
+        <w:autoSpaceDE w:val="0"/>
+        <w:autoSpaceDN w:val="0"/>
+        <w:adjustRightInd w:val="0"/>
+        <w:spacing w:after="0" w:line="240" w:lineRule="auto"/>
+        <w:rPr>
+          <w:rFonts w:ascii="Calibri" w:hAnsi="Calibri" w:cs="Calibri"/>
+          <w:sz w:val="24"/>
+          <w:szCs w:val="24"/>
+        </w:rPr>
+      </w:pPr>
+      <w:r>
+        <w:rPr>
+          <w:rFonts w:ascii="Calibri" w:hAnsi="Calibri" w:cs="Calibri"/>
+          <w:sz w:val="24"/>
+          <w:szCs w:val="24"/>
+        </w:rPr>
+        <w:t xml:space="preserve">    </w:t>
+      </w:r>
+      <w:r>
+        <w:rPr>
+          <w:rFonts w:ascii="Calibri" w:hAnsi="Calibri" w:cs="Calibri"/>
+          <w:sz w:val="24"/>
+          <w:szCs w:val="24"/>
+        </w:rPr>
+        <w:t xml:space="preserve">houden aan de nieuwe </w:t>
       </w:r>
       <w:r>
         <w:rPr>
@@ -2399,60 +2945,235 @@
         </w:rPr>
         <w:t xml:space="preserve">doelstelling. </w:t>
       </w:r>
-    </w:p>
-    <w:p>
-      <w:pPr>
-        <w:autoSpaceDE w:val="0"/>
-        <w:autoSpaceDN w:val="0"/>
-        <w:adjustRightInd w:val="0"/>
-        <w:spacing w:after="0" w:line="240" w:lineRule="auto"/>
-        <w:rPr>
-          <w:rFonts w:ascii="Calibri" w:hAnsi="Calibri" w:cs="Calibri"/>
-          <w:sz w:val="24"/>
-          <w:szCs w:val="24"/>
-        </w:rPr>
-      </w:pPr>
-    </w:p>
-    <w:p>
-      <w:pPr>
-        <w:autoSpaceDE w:val="0"/>
-        <w:autoSpaceDN w:val="0"/>
-        <w:adjustRightInd w:val="0"/>
-        <w:spacing w:after="0" w:line="240" w:lineRule="auto"/>
-        <w:rPr>
-          <w:rFonts w:ascii="Calibri" w:hAnsi="Calibri" w:cs="Calibri"/>
-          <w:sz w:val="24"/>
-          <w:szCs w:val="24"/>
-        </w:rPr>
-      </w:pPr>
-      <w:r>
-        <w:rPr>
-          <w:rFonts w:ascii="Calibri" w:hAnsi="Calibri" w:cs="Calibri"/>
-          <w:sz w:val="24"/>
-          <w:szCs w:val="24"/>
-        </w:rPr>
-        <w:t>-  De leveringstijd van de materialen kan langer duren dan verwacht aangezien wij met meerdere hardware</w:t>
-      </w:r>
-    </w:p>
-    <w:p>
-      <w:pPr>
-        <w:autoSpaceDE w:val="0"/>
-        <w:autoSpaceDN w:val="0"/>
-        <w:adjustRightInd w:val="0"/>
-        <w:spacing w:after="0" w:line="240" w:lineRule="auto"/>
-        <w:rPr>
-          <w:rFonts w:ascii="Calibri" w:hAnsi="Calibri" w:cs="Calibri"/>
-          <w:sz w:val="24"/>
-          <w:szCs w:val="24"/>
-        </w:rPr>
-      </w:pPr>
-      <w:r>
-        <w:rPr>
-          <w:rFonts w:ascii="Calibri" w:hAnsi="Calibri" w:cs="Calibri"/>
-          <w:sz w:val="24"/>
-          <w:szCs w:val="24"/>
-        </w:rPr>
-        <w:t xml:space="preserve">   onderdelen mogen werken bij dit project.   </w:t>
+      <w:r>
+        <w:rPr>
+          <w:rFonts w:ascii="Calibri" w:hAnsi="Calibri" w:cs="Calibri"/>
+          <w:sz w:val="24"/>
+          <w:szCs w:val="24"/>
+        </w:rPr>
+        <w:t>De zwaar</w:t>
+      </w:r>
+      <w:r>
+        <w:rPr>
+          <w:rFonts w:ascii="Calibri" w:hAnsi="Calibri" w:cs="Calibri"/>
+          <w:sz w:val="24"/>
+          <w:szCs w:val="24"/>
+        </w:rPr>
+        <w:t xml:space="preserve">te factor is 3. </w:t>
+      </w:r>
+      <w:r>
+        <w:rPr>
+          <w:rFonts w:ascii="Calibri" w:hAnsi="Calibri" w:cs="Calibri"/>
+          <w:sz w:val="24"/>
+          <w:szCs w:val="24"/>
+        </w:rPr>
+        <w:t xml:space="preserve">Als maatregel zullen wij </w:t>
+      </w:r>
+      <w:r>
+        <w:rPr>
+          <w:rFonts w:ascii="Calibri" w:hAnsi="Calibri" w:cs="Calibri"/>
+          <w:sz w:val="24"/>
+          <w:szCs w:val="24"/>
+        </w:rPr>
+        <w:t xml:space="preserve">direct  </w:t>
+      </w:r>
+    </w:p>
+    <w:p>
+      <w:pPr>
+        <w:autoSpaceDE w:val="0"/>
+        <w:autoSpaceDN w:val="0"/>
+        <w:adjustRightInd w:val="0"/>
+        <w:spacing w:after="0" w:line="240" w:lineRule="auto"/>
+        <w:rPr>
+          <w:rFonts w:ascii="Calibri" w:hAnsi="Calibri" w:cs="Calibri"/>
+          <w:sz w:val="24"/>
+          <w:szCs w:val="24"/>
+        </w:rPr>
+      </w:pPr>
+      <w:r>
+        <w:rPr>
+          <w:rFonts w:ascii="Calibri" w:hAnsi="Calibri" w:cs="Calibri"/>
+          <w:sz w:val="24"/>
+          <w:szCs w:val="24"/>
+        </w:rPr>
+        <w:t xml:space="preserve">    </w:t>
+      </w:r>
+      <w:r>
+        <w:rPr>
+          <w:rFonts w:ascii="Calibri" w:hAnsi="Calibri" w:cs="Calibri"/>
+          <w:sz w:val="24"/>
+          <w:szCs w:val="24"/>
+        </w:rPr>
+        <w:t xml:space="preserve">contact </w:t>
+      </w:r>
+      <w:r>
+        <w:rPr>
+          <w:rFonts w:ascii="Calibri" w:hAnsi="Calibri" w:cs="Calibri"/>
+          <w:sz w:val="24"/>
+          <w:szCs w:val="24"/>
+        </w:rPr>
+        <w:t xml:space="preserve"> </w:t>
+      </w:r>
+      <w:r>
+        <w:rPr>
+          <w:rFonts w:ascii="Calibri" w:hAnsi="Calibri" w:cs="Calibri"/>
+          <w:sz w:val="24"/>
+          <w:szCs w:val="24"/>
+        </w:rPr>
+        <w:t xml:space="preserve">opnemen met de opdrachtgevers </w:t>
+      </w:r>
+      <w:r>
+        <w:rPr>
+          <w:rFonts w:ascii="Calibri" w:hAnsi="Calibri" w:cs="Calibri"/>
+          <w:sz w:val="24"/>
+          <w:szCs w:val="24"/>
+        </w:rPr>
+        <w:t>om de doelen vast te stellen en aan te passen.</w:t>
+      </w:r>
+    </w:p>
+    <w:p>
+      <w:pPr>
+        <w:autoSpaceDE w:val="0"/>
+        <w:autoSpaceDN w:val="0"/>
+        <w:adjustRightInd w:val="0"/>
+        <w:spacing w:after="0" w:line="240" w:lineRule="auto"/>
+        <w:rPr>
+          <w:rFonts w:ascii="Calibri" w:hAnsi="Calibri" w:cs="Calibri"/>
+          <w:sz w:val="24"/>
+          <w:szCs w:val="24"/>
+        </w:rPr>
+      </w:pPr>
+    </w:p>
+    <w:p>
+      <w:pPr>
+        <w:autoSpaceDE w:val="0"/>
+        <w:autoSpaceDN w:val="0"/>
+        <w:adjustRightInd w:val="0"/>
+        <w:spacing w:after="0" w:line="240" w:lineRule="auto"/>
+        <w:rPr>
+          <w:rFonts w:ascii="Calibri" w:hAnsi="Calibri" w:cs="Calibri"/>
+          <w:sz w:val="24"/>
+          <w:szCs w:val="24"/>
+        </w:rPr>
+      </w:pPr>
+    </w:p>
+    <w:p>
+      <w:pPr>
+        <w:autoSpaceDE w:val="0"/>
+        <w:autoSpaceDN w:val="0"/>
+        <w:adjustRightInd w:val="0"/>
+        <w:spacing w:after="0" w:line="240" w:lineRule="auto"/>
+        <w:rPr>
+          <w:rFonts w:ascii="Calibri" w:hAnsi="Calibri" w:cs="Calibri"/>
+          <w:sz w:val="24"/>
+          <w:szCs w:val="24"/>
+        </w:rPr>
+      </w:pPr>
+      <w:r>
+        <w:rPr>
+          <w:rFonts w:ascii="Calibri" w:hAnsi="Calibri" w:cs="Calibri"/>
+          <w:sz w:val="24"/>
+          <w:szCs w:val="24"/>
+        </w:rPr>
+        <w:t>-  De leveringstijd van de materialen kan langer duren dan verwacht aan</w:t>
+      </w:r>
+      <w:r>
+        <w:rPr>
+          <w:rFonts w:ascii="Calibri" w:hAnsi="Calibri" w:cs="Calibri"/>
+          <w:sz w:val="24"/>
+          <w:szCs w:val="24"/>
+        </w:rPr>
+        <w:t xml:space="preserve">gezien wij met </w:t>
+      </w:r>
+    </w:p>
+    <w:p>
+      <w:pPr>
+        <w:autoSpaceDE w:val="0"/>
+        <w:autoSpaceDN w:val="0"/>
+        <w:adjustRightInd w:val="0"/>
+        <w:spacing w:after="0" w:line="240" w:lineRule="auto"/>
+        <w:rPr>
+          <w:rFonts w:ascii="Calibri" w:hAnsi="Calibri" w:cs="Calibri"/>
+          <w:sz w:val="24"/>
+          <w:szCs w:val="24"/>
+        </w:rPr>
+      </w:pPr>
+      <w:r>
+        <w:rPr>
+          <w:rFonts w:ascii="Calibri" w:hAnsi="Calibri" w:cs="Calibri"/>
+          <w:sz w:val="24"/>
+          <w:szCs w:val="24"/>
+        </w:rPr>
+        <w:t xml:space="preserve">    </w:t>
+      </w:r>
+      <w:r>
+        <w:rPr>
+          <w:rFonts w:ascii="Calibri" w:hAnsi="Calibri" w:cs="Calibri"/>
+          <w:sz w:val="24"/>
+          <w:szCs w:val="24"/>
+        </w:rPr>
+        <w:t>meerdere hardware</w:t>
+      </w:r>
+      <w:r>
+        <w:rPr>
+          <w:rFonts w:ascii="Calibri" w:hAnsi="Calibri" w:cs="Calibri"/>
+          <w:sz w:val="24"/>
+          <w:szCs w:val="24"/>
+        </w:rPr>
+        <w:t xml:space="preserve"> onderdelen mogen werken bij dit project.  </w:t>
+      </w:r>
+      <w:r>
+        <w:rPr>
+          <w:rFonts w:ascii="Calibri" w:hAnsi="Calibri" w:cs="Calibri"/>
+          <w:sz w:val="24"/>
+          <w:szCs w:val="24"/>
+        </w:rPr>
+        <w:t>De zwaarte factor is 3. Als</w:t>
+      </w:r>
+    </w:p>
+    <w:p>
+      <w:pPr>
+        <w:autoSpaceDE w:val="0"/>
+        <w:autoSpaceDN w:val="0"/>
+        <w:adjustRightInd w:val="0"/>
+        <w:spacing w:after="0" w:line="240" w:lineRule="auto"/>
+        <w:rPr>
+          <w:rFonts w:ascii="Calibri" w:hAnsi="Calibri" w:cs="Calibri"/>
+          <w:sz w:val="24"/>
+          <w:szCs w:val="24"/>
+        </w:rPr>
+      </w:pPr>
+      <w:r>
+        <w:rPr>
+          <w:rFonts w:ascii="Calibri" w:hAnsi="Calibri" w:cs="Calibri"/>
+          <w:sz w:val="24"/>
+          <w:szCs w:val="24"/>
+        </w:rPr>
+        <w:t xml:space="preserve">    maat</w:t>
+      </w:r>
+      <w:r>
+        <w:rPr>
+          <w:rFonts w:ascii="Calibri" w:hAnsi="Calibri" w:cs="Calibri"/>
+          <w:sz w:val="24"/>
+          <w:szCs w:val="24"/>
+        </w:rPr>
+        <w:t>regel trachten wij efficiënt om te gaan</w:t>
+      </w:r>
+      <w:r>
+        <w:rPr>
+          <w:rFonts w:ascii="Calibri" w:hAnsi="Calibri" w:cs="Calibri"/>
+          <w:sz w:val="24"/>
+          <w:szCs w:val="24"/>
+        </w:rPr>
+        <w:t xml:space="preserve"> </w:t>
+      </w:r>
+      <w:r>
+        <w:rPr>
+          <w:rFonts w:ascii="Calibri" w:hAnsi="Calibri" w:cs="Calibri"/>
+          <w:sz w:val="24"/>
+          <w:szCs w:val="24"/>
+        </w:rPr>
+        <w:t xml:space="preserve">met het materiaal dat al in ons bezit is. </w:t>
       </w:r>
     </w:p>
     <w:p>
@@ -2506,6 +3227,241 @@
     </w:sectPr>
   </w:body>
 </w:document>
+</file>
+
+<file path=word/numbering.xml><?xml version="1.0" encoding="utf-8"?>
+<w:numbering xmlns:wpc="http://schemas.microsoft.com/office/word/2010/wordprocessingCanvas" xmlns:mc="http://schemas.openxmlformats.org/markup-compatibility/2006" xmlns:o="urn:schemas-microsoft-com:office:office" xmlns:r="http://schemas.openxmlformats.org/officeDocument/2006/relationships" xmlns:m="http://schemas.openxmlformats.org/officeDocument/2006/math" xmlns:v="urn:schemas-microsoft-com:vml" xmlns:wp14="http://schemas.microsoft.com/office/word/2010/wordprocessingDrawing" xmlns:wp="http://schemas.openxmlformats.org/drawingml/2006/wordprocessingDrawing" xmlns:w10="urn:schemas-microsoft-com:office:word" xmlns:w="http://schemas.openxmlformats.org/wordprocessingml/2006/main" xmlns:w14="http://schemas.microsoft.com/office/word/2010/wordml" xmlns:w15="http://schemas.microsoft.com/office/word/2012/wordml" xmlns:wpg="http://schemas.microsoft.com/office/word/2010/wordprocessingGroup" xmlns:wpi="http://schemas.microsoft.com/office/word/2010/wordprocessingInk" xmlns:wne="http://schemas.microsoft.com/office/word/2006/wordml" xmlns:wps="http://schemas.microsoft.com/office/word/2010/wordprocessingShape" mc:Ignorable="w14 w15 wp14">
+  <w:abstractNum w:abstractNumId="0">
+    <w:nsid w:val="43735BEA"/>
+    <w:multiLevelType w:val="hybridMultilevel"/>
+    <w:tmpl w:val="FC840856"/>
+    <w:lvl w:ilvl="0" w:tplc="AFAAC03A">
+      <w:numFmt w:val="bullet"/>
+      <w:lvlText w:val="-"/>
+      <w:lvlJc w:val="left"/>
+      <w:pPr>
+        <w:ind w:left="720" w:hanging="360"/>
+      </w:pPr>
+      <w:rPr>
+        <w:rFonts w:ascii="Calibri" w:eastAsiaTheme="minorHAnsi" w:hAnsi="Calibri" w:cs="Calibri" w:hint="default"/>
+      </w:rPr>
+    </w:lvl>
+    <w:lvl w:ilvl="1" w:tplc="04090003" w:tentative="1">
+      <w:start w:val="1"/>
+      <w:numFmt w:val="bullet"/>
+      <w:lvlText w:val="o"/>
+      <w:lvlJc w:val="left"/>
+      <w:pPr>
+        <w:ind w:left="1440" w:hanging="360"/>
+      </w:pPr>
+      <w:rPr>
+        <w:rFonts w:ascii="Courier New" w:hAnsi="Courier New" w:cs="Courier New" w:hint="default"/>
+      </w:rPr>
+    </w:lvl>
+    <w:lvl w:ilvl="2" w:tplc="04090005" w:tentative="1">
+      <w:start w:val="1"/>
+      <w:numFmt w:val="bullet"/>
+      <w:lvlText w:val=""/>
+      <w:lvlJc w:val="left"/>
+      <w:pPr>
+        <w:ind w:left="2160" w:hanging="360"/>
+      </w:pPr>
+      <w:rPr>
+        <w:rFonts w:ascii="Wingdings" w:hAnsi="Wingdings" w:hint="default"/>
+      </w:rPr>
+    </w:lvl>
+    <w:lvl w:ilvl="3" w:tplc="04090001" w:tentative="1">
+      <w:start w:val="1"/>
+      <w:numFmt w:val="bullet"/>
+      <w:lvlText w:val=""/>
+      <w:lvlJc w:val="left"/>
+      <w:pPr>
+        <w:ind w:left="2880" w:hanging="360"/>
+      </w:pPr>
+      <w:rPr>
+        <w:rFonts w:ascii="Symbol" w:hAnsi="Symbol" w:hint="default"/>
+      </w:rPr>
+    </w:lvl>
+    <w:lvl w:ilvl="4" w:tplc="04090003" w:tentative="1">
+      <w:start w:val="1"/>
+      <w:numFmt w:val="bullet"/>
+      <w:lvlText w:val="o"/>
+      <w:lvlJc w:val="left"/>
+      <w:pPr>
+        <w:ind w:left="3600" w:hanging="360"/>
+      </w:pPr>
+      <w:rPr>
+        <w:rFonts w:ascii="Courier New" w:hAnsi="Courier New" w:cs="Courier New" w:hint="default"/>
+      </w:rPr>
+    </w:lvl>
+    <w:lvl w:ilvl="5" w:tplc="04090005" w:tentative="1">
+      <w:start w:val="1"/>
+      <w:numFmt w:val="bullet"/>
+      <w:lvlText w:val=""/>
+      <w:lvlJc w:val="left"/>
+      <w:pPr>
+        <w:ind w:left="4320" w:hanging="360"/>
+      </w:pPr>
+      <w:rPr>
+        <w:rFonts w:ascii="Wingdings" w:hAnsi="Wingdings" w:hint="default"/>
+      </w:rPr>
+    </w:lvl>
+    <w:lvl w:ilvl="6" w:tplc="04090001" w:tentative="1">
+      <w:start w:val="1"/>
+      <w:numFmt w:val="bullet"/>
+      <w:lvlText w:val=""/>
+      <w:lvlJc w:val="left"/>
+      <w:pPr>
+        <w:ind w:left="5040" w:hanging="360"/>
+      </w:pPr>
+      <w:rPr>
+        <w:rFonts w:ascii="Symbol" w:hAnsi="Symbol" w:hint="default"/>
+      </w:rPr>
+    </w:lvl>
+    <w:lvl w:ilvl="7" w:tplc="04090003" w:tentative="1">
+      <w:start w:val="1"/>
+      <w:numFmt w:val="bullet"/>
+      <w:lvlText w:val="o"/>
+      <w:lvlJc w:val="left"/>
+      <w:pPr>
+        <w:ind w:left="5760" w:hanging="360"/>
+      </w:pPr>
+      <w:rPr>
+        <w:rFonts w:ascii="Courier New" w:hAnsi="Courier New" w:cs="Courier New" w:hint="default"/>
+      </w:rPr>
+    </w:lvl>
+    <w:lvl w:ilvl="8" w:tplc="04090005" w:tentative="1">
+      <w:start w:val="1"/>
+      <w:numFmt w:val="bullet"/>
+      <w:lvlText w:val=""/>
+      <w:lvlJc w:val="left"/>
+      <w:pPr>
+        <w:ind w:left="6480" w:hanging="360"/>
+      </w:pPr>
+      <w:rPr>
+        <w:rFonts w:ascii="Wingdings" w:hAnsi="Wingdings" w:hint="default"/>
+      </w:rPr>
+    </w:lvl>
+  </w:abstractNum>
+  <w:abstractNum w:abstractNumId="1">
+    <w:nsid w:val="5C782C0A"/>
+    <w:multiLevelType w:val="hybridMultilevel"/>
+    <w:tmpl w:val="E1AC3A9E"/>
+    <w:lvl w:ilvl="0" w:tplc="35127CD2">
+      <w:numFmt w:val="bullet"/>
+      <w:lvlText w:val="-"/>
+      <w:lvlJc w:val="left"/>
+      <w:pPr>
+        <w:ind w:left="720" w:hanging="360"/>
+      </w:pPr>
+      <w:rPr>
+        <w:rFonts w:ascii="Calibri" w:eastAsiaTheme="minorHAnsi" w:hAnsi="Calibri" w:cs="Calibri" w:hint="default"/>
+      </w:rPr>
+    </w:lvl>
+    <w:lvl w:ilvl="1" w:tplc="04090003" w:tentative="1">
+      <w:start w:val="1"/>
+      <w:numFmt w:val="bullet"/>
+      <w:lvlText w:val="o"/>
+      <w:lvlJc w:val="left"/>
+      <w:pPr>
+        <w:ind w:left="1440" w:hanging="360"/>
+      </w:pPr>
+      <w:rPr>
+        <w:rFonts w:ascii="Courier New" w:hAnsi="Courier New" w:cs="Courier New" w:hint="default"/>
+      </w:rPr>
+    </w:lvl>
+    <w:lvl w:ilvl="2" w:tplc="04090005" w:tentative="1">
+      <w:start w:val="1"/>
+      <w:numFmt w:val="bullet"/>
+      <w:lvlText w:val=""/>
+      <w:lvlJc w:val="left"/>
+      <w:pPr>
+        <w:ind w:left="2160" w:hanging="360"/>
+      </w:pPr>
+      <w:rPr>
+        <w:rFonts w:ascii="Wingdings" w:hAnsi="Wingdings" w:hint="default"/>
+      </w:rPr>
+    </w:lvl>
+    <w:lvl w:ilvl="3" w:tplc="04090001" w:tentative="1">
+      <w:start w:val="1"/>
+      <w:numFmt w:val="bullet"/>
+      <w:lvlText w:val=""/>
+      <w:lvlJc w:val="left"/>
+      <w:pPr>
+        <w:ind w:left="2880" w:hanging="360"/>
+      </w:pPr>
+      <w:rPr>
+        <w:rFonts w:ascii="Symbol" w:hAnsi="Symbol" w:hint="default"/>
+      </w:rPr>
+    </w:lvl>
+    <w:lvl w:ilvl="4" w:tplc="04090003" w:tentative="1">
+      <w:start w:val="1"/>
+      <w:numFmt w:val="bullet"/>
+      <w:lvlText w:val="o"/>
+      <w:lvlJc w:val="left"/>
+      <w:pPr>
+        <w:ind w:left="3600" w:hanging="360"/>
+      </w:pPr>
+      <w:rPr>
+        <w:rFonts w:ascii="Courier New" w:hAnsi="Courier New" w:cs="Courier New" w:hint="default"/>
+      </w:rPr>
+    </w:lvl>
+    <w:lvl w:ilvl="5" w:tplc="04090005" w:tentative="1">
+      <w:start w:val="1"/>
+      <w:numFmt w:val="bullet"/>
+      <w:lvlText w:val=""/>
+      <w:lvlJc w:val="left"/>
+      <w:pPr>
+        <w:ind w:left="4320" w:hanging="360"/>
+      </w:pPr>
+      <w:rPr>
+        <w:rFonts w:ascii="Wingdings" w:hAnsi="Wingdings" w:hint="default"/>
+      </w:rPr>
+    </w:lvl>
+    <w:lvl w:ilvl="6" w:tplc="04090001" w:tentative="1">
+      <w:start w:val="1"/>
+      <w:numFmt w:val="bullet"/>
+      <w:lvlText w:val=""/>
+      <w:lvlJc w:val="left"/>
+      <w:pPr>
+        <w:ind w:left="5040" w:hanging="360"/>
+      </w:pPr>
+      <w:rPr>
+        <w:rFonts w:ascii="Symbol" w:hAnsi="Symbol" w:hint="default"/>
+      </w:rPr>
+    </w:lvl>
+    <w:lvl w:ilvl="7" w:tplc="04090003" w:tentative="1">
+      <w:start w:val="1"/>
+      <w:numFmt w:val="bullet"/>
+      <w:lvlText w:val="o"/>
+      <w:lvlJc w:val="left"/>
+      <w:pPr>
+        <w:ind w:left="5760" w:hanging="360"/>
+      </w:pPr>
+      <w:rPr>
+        <w:rFonts w:ascii="Courier New" w:hAnsi="Courier New" w:cs="Courier New" w:hint="default"/>
+      </w:rPr>
+    </w:lvl>
+    <w:lvl w:ilvl="8" w:tplc="04090005" w:tentative="1">
+      <w:start w:val="1"/>
+      <w:numFmt w:val="bullet"/>
+      <w:lvlText w:val=""/>
+      <w:lvlJc w:val="left"/>
+      <w:pPr>
+        <w:ind w:left="6480" w:hanging="360"/>
+      </w:pPr>
+      <w:rPr>
+        <w:rFonts w:ascii="Wingdings" w:hAnsi="Wingdings" w:hint="default"/>
+      </w:rPr>
+    </w:lvl>
+  </w:abstractNum>
+  <w:num w:numId="1">
+    <w:abstractNumId w:val="0"/>
+  </w:num>
+  <w:num w:numId="2">
+    <w:abstractNumId w:val="1"/>
+  </w:num>
+</w:numbering>
 </file>
 
 <file path=word/styles.xml><?xml version="1.0" encoding="utf-8"?>
@@ -3625,6 +4581,17 @@
       </w:tcPr>
     </w:tblStylePr>
   </w:style>
+  <w:style w:type="paragraph" w:styleId="Lijstalinea">
+    <w:name w:val="List Paragraph"/>
+    <w:basedOn w:val="Standaard"/>
+    <w:uiPriority w:val="34"/>
+    <w:qFormat/>
+    <w:rsid w:val="00914391"/>
+    <w:pPr>
+      <w:ind w:left="720"/>
+      <w:contextualSpacing/>
+    </w:pPr>
+  </w:style>
 </w:styles>
 </file>
 
@@ -4150,11 +5117,11 @@
         </c:dLbls>
         <c:gapWidth val="150"/>
         <c:overlap val="100"/>
-        <c:axId val="449641208"/>
-        <c:axId val="449632192"/>
+        <c:axId val="319203976"/>
+        <c:axId val="319199664"/>
       </c:barChart>
       <c:catAx>
-        <c:axId val="449641208"/>
+        <c:axId val="319203976"/>
         <c:scaling>
           <c:orientation val="minMax"/>
         </c:scaling>
@@ -4197,7 +5164,7 @@
             <a:endParaRPr lang="en-US"/>
           </a:p>
         </c:txPr>
-        <c:crossAx val="449632192"/>
+        <c:crossAx val="319199664"/>
         <c:crosses val="autoZero"/>
         <c:auto val="1"/>
         <c:lblAlgn val="ctr"/>
@@ -4205,7 +5172,7 @@
         <c:noMultiLvlLbl val="0"/>
       </c:catAx>
       <c:valAx>
-        <c:axId val="449632192"/>
+        <c:axId val="319199664"/>
         <c:scaling>
           <c:orientation val="minMax"/>
         </c:scaling>
@@ -4256,7 +5223,7 @@
             <a:endParaRPr lang="en-US"/>
           </a:p>
         </c:txPr>
-        <c:crossAx val="449641208"/>
+        <c:crossAx val="319203976"/>
         <c:crosses val="autoZero"/>
         <c:crossBetween val="between"/>
       </c:valAx>

</xml_diff>